<commit_message>
Lucrarea practica la MASI
</commit_message>
<xml_diff>
--- a/Sem_II/MASI/Lab_4/ISMS_Scope_Document_EN.docx
+++ b/Sem_II/MASI/Lab_4/ISMS_Scope_Document_EN.docx
@@ -11,44 +11,78 @@
       </w:pPr>
       <w:r>
         <w:rPr/>
-        <w:commentReference w:id="0"/>
-      </w:r>
-    </w:p>
-    <w:p>
-      <w:pPr>
-        <w:pStyle w:val="Normal"/>
-        <w:rPr>
-          <w:lang w:val="en-US"/>
-        </w:rPr>
-      </w:pPr>
-      <w:commentRangeStart w:id="1"/>
+      </w:r>
+    </w:p>
+    <w:p>
+      <w:pPr>
+        <w:pStyle w:val="Normal"/>
+        <w:rPr>
+          <w:lang w:val="en-US"/>
+        </w:rPr>
+      </w:pPr>
       <w:r>
         <w:rPr>
           <w:lang w:val="en-US"/>
         </w:rPr>
         <w:t xml:space="preserve"> </w:t>
       </w:r>
-      <w:commentRangeEnd w:id="1"/>
-      <w:r>
-        <w:commentReference w:id="1"/>
-      </w:r>
-      <w:r>
-        <w:rPr>
-          <w:lang w:val="en-US"/>
-        </w:rPr>
-      </w:r>
-    </w:p>
-    <w:p>
-      <w:pPr>
-        <w:pStyle w:val="Normal"/>
-        <w:rPr>
-          <w:lang w:val="en-US"/>
-        </w:rPr>
-      </w:pPr>
-      <w:r>
-        <w:rPr>
-          <w:lang w:val="en-US"/>
-        </w:rPr>
+    </w:p>
+    <w:p>
+      <w:pPr>
+        <w:pStyle w:val="Normal"/>
+        <w:rPr>
+          <w:lang w:val="en-US"/>
+        </w:rPr>
+      </w:pPr>
+      <w:r>
+        <w:rPr>
+          <w:lang w:val="en-US"/>
+        </w:rPr>
+        <w:drawing>
+          <wp:anchor behindDoc="0" distT="0" distB="0" distL="0" distR="0" simplePos="0" locked="0" layoutInCell="0" allowOverlap="1" relativeHeight="2">
+            <wp:simplePos x="0" y="0"/>
+            <wp:positionH relativeFrom="column">
+              <wp:posOffset>1132840</wp:posOffset>
+            </wp:positionH>
+            <wp:positionV relativeFrom="paragraph">
+              <wp:posOffset>-111125</wp:posOffset>
+            </wp:positionV>
+            <wp:extent cx="3666490" cy="2051050"/>
+            <wp:effectExtent l="0" t="0" r="0" b="0"/>
+            <wp:wrapSquare wrapText="largest"/>
+            <wp:docPr id="1" name="Image1" descr=""/>
+            <wp:cNvGraphicFramePr>
+              <a:graphicFrameLocks xmlns:a="http://schemas.openxmlformats.org/drawingml/2006/main" noChangeAspect="1"/>
+            </wp:cNvGraphicFramePr>
+            <a:graphic xmlns:a="http://schemas.openxmlformats.org/drawingml/2006/main">
+              <a:graphicData uri="http://schemas.openxmlformats.org/drawingml/2006/picture">
+                <pic:pic xmlns:pic="http://schemas.openxmlformats.org/drawingml/2006/picture">
+                  <pic:nvPicPr>
+                    <pic:cNvPr id="1" name="Image1" descr=""/>
+                    <pic:cNvPicPr>
+                      <a:picLocks noChangeAspect="1" noChangeArrowheads="1"/>
+                    </pic:cNvPicPr>
+                  </pic:nvPicPr>
+                  <pic:blipFill>
+                    <a:blip r:embed="rId2"/>
+                    <a:stretch>
+                      <a:fillRect/>
+                    </a:stretch>
+                  </pic:blipFill>
+                  <pic:spPr bwMode="auto">
+                    <a:xfrm>
+                      <a:off x="0" y="0"/>
+                      <a:ext cx="3666490" cy="2051050"/>
+                    </a:xfrm>
+                    <a:prstGeom prst="rect">
+                      <a:avLst/>
+                    </a:prstGeom>
+                  </pic:spPr>
+                </pic:pic>
+              </a:graphicData>
+            </a:graphic>
+          </wp:anchor>
+        </w:drawing>
       </w:r>
     </w:p>
     <w:p>
@@ -98,17 +132,34 @@
           <w:lang w:val="en-US"/>
         </w:rPr>
       </w:pPr>
-      <w:commentRangeStart w:id="2"/>
-      <w:r>
-        <w:rPr>
-          <w:lang w:val="en-US"/>
-        </w:rPr>
-        <w:t>[organization logo]</w:t>
-      </w:r>
-      <w:commentRangeEnd w:id="2"/>
-      <w:r>
-        <w:commentReference w:id="2"/>
-      </w:r>
+      <w:r>
+        <w:rPr>
+          <w:lang w:val="en-US"/>
+        </w:rPr>
+      </w:r>
+    </w:p>
+    <w:p>
+      <w:pPr>
+        <w:pStyle w:val="Normal"/>
+        <w:jc w:val="center"/>
+        <w:rPr>
+          <w:lang w:val="en-US"/>
+        </w:rPr>
+      </w:pPr>
+      <w:r>
+        <w:rPr>
+          <w:lang w:val="en-US"/>
+        </w:rPr>
+      </w:r>
+    </w:p>
+    <w:p>
+      <w:pPr>
+        <w:pStyle w:val="Normal"/>
+        <w:jc w:val="center"/>
+        <w:rPr>
+          <w:lang w:val="en-US"/>
+        </w:rPr>
+      </w:pPr>
       <w:r>
         <w:rPr>
           <w:lang w:val="en-US"/>
@@ -207,14 +258,14 @@
         <w:tblLook w:val="04a0" w:noHBand="0" w:noVBand="1" w:firstColumn="1" w:lastRow="0" w:lastColumn="0" w:firstRow="1"/>
       </w:tblPr>
       <w:tblGrid>
-        <w:gridCol w:w="2375"/>
-        <w:gridCol w:w="6912"/>
+        <w:gridCol w:w="2374"/>
+        <w:gridCol w:w="6913"/>
       </w:tblGrid>
       <w:tr>
         <w:trPr/>
         <w:tc>
           <w:tcPr>
-            <w:tcW w:w="2375" w:type="dxa"/>
+            <w:tcW w:w="2374" w:type="dxa"/>
             <w:tcBorders>
               <w:top w:val="single" w:sz="4" w:space="0" w:color="000000"/>
               <w:bottom w:val="single" w:sz="4" w:space="0" w:color="000000"/>
@@ -229,33 +280,17 @@
                 <w:lang w:val="en-US"/>
               </w:rPr>
             </w:pPr>
-            <w:commentRangeStart w:id="3"/>
-            <w:r>
-              <w:rPr>
-                <w:lang w:val="en-US"/>
-              </w:rPr>
-              <w:t>Code</w:t>
-            </w:r>
-            <w:r>
-              <w:rPr>
-                <w:lang w:val="en-US"/>
-              </w:rPr>
-            </w:r>
-            <w:commentRangeEnd w:id="3"/>
-            <w:r>
-              <w:commentReference w:id="3"/>
-            </w:r>
-            <w:r>
-              <w:rPr>
-                <w:lang w:val="en-US"/>
-              </w:rPr>
-              <w:t>:</w:t>
+            <w:r>
+              <w:rPr>
+                <w:lang w:val="en-US"/>
+              </w:rPr>
+              <w:t>Code:</w:t>
             </w:r>
           </w:p>
         </w:tc>
         <w:tc>
           <w:tcPr>
-            <w:tcW w:w="6912" w:type="dxa"/>
+            <w:tcW w:w="6913" w:type="dxa"/>
             <w:tcBorders>
               <w:top w:val="single" w:sz="4" w:space="0" w:color="000000"/>
               <w:left w:val="single" w:sz="4" w:space="0" w:color="000000"/>
@@ -266,14 +301,14 @@
             <w:pPr>
               <w:pStyle w:val="Normal"/>
               <w:spacing w:before="0" w:after="200"/>
+              <w:jc w:val="center"/>
               <w:rPr>
                 <w:lang w:val="en-US"/>
               </w:rPr>
             </w:pPr>
             <w:r>
-              <w:rPr>
-                <w:lang w:val="en-US"/>
-              </w:rPr>
+              <w:rPr/>
+              <w:t>SCP-3301</w:t>
             </w:r>
           </w:p>
         </w:tc>
@@ -282,7 +317,7 @@
         <w:trPr/>
         <w:tc>
           <w:tcPr>
-            <w:tcW w:w="2375" w:type="dxa"/>
+            <w:tcW w:w="2374" w:type="dxa"/>
             <w:tcBorders>
               <w:top w:val="single" w:sz="4" w:space="0" w:color="000000"/>
               <w:bottom w:val="single" w:sz="4" w:space="0" w:color="000000"/>
@@ -307,7 +342,7 @@
         </w:tc>
         <w:tc>
           <w:tcPr>
-            <w:tcW w:w="6912" w:type="dxa"/>
+            <w:tcW w:w="6913" w:type="dxa"/>
             <w:tcBorders>
               <w:top w:val="single" w:sz="4" w:space="0" w:color="000000"/>
               <w:left w:val="single" w:sz="4" w:space="0" w:color="000000"/>
@@ -318,14 +353,14 @@
             <w:pPr>
               <w:pStyle w:val="Normal"/>
               <w:spacing w:before="0" w:after="200"/>
+              <w:jc w:val="center"/>
               <w:rPr>
                 <w:lang w:val="en-US"/>
               </w:rPr>
             </w:pPr>
             <w:r>
-              <w:rPr>
-                <w:lang w:val="en-US"/>
-              </w:rPr>
+              <w:rPr/>
+              <w:t>0.1v</w:t>
             </w:r>
           </w:p>
         </w:tc>
@@ -334,7 +369,7 @@
         <w:trPr/>
         <w:tc>
           <w:tcPr>
-            <w:tcW w:w="2375" w:type="dxa"/>
+            <w:tcW w:w="2374" w:type="dxa"/>
             <w:tcBorders>
               <w:top w:val="single" w:sz="4" w:space="0" w:color="000000"/>
               <w:bottom w:val="single" w:sz="4" w:space="0" w:color="000000"/>
@@ -359,7 +394,7 @@
         </w:tc>
         <w:tc>
           <w:tcPr>
-            <w:tcW w:w="6912" w:type="dxa"/>
+            <w:tcW w:w="6913" w:type="dxa"/>
             <w:tcBorders>
               <w:top w:val="single" w:sz="4" w:space="0" w:color="000000"/>
               <w:left w:val="single" w:sz="4" w:space="0" w:color="000000"/>
@@ -370,14 +405,14 @@
             <w:pPr>
               <w:pStyle w:val="Normal"/>
               <w:spacing w:before="0" w:after="200"/>
+              <w:jc w:val="center"/>
               <w:rPr>
                 <w:lang w:val="en-US"/>
               </w:rPr>
             </w:pPr>
             <w:r>
-              <w:rPr>
-                <w:lang w:val="en-US"/>
-              </w:rPr>
+              <w:rPr/>
+              <w:t>01.04.2024</w:t>
             </w:r>
           </w:p>
         </w:tc>
@@ -386,7 +421,7 @@
         <w:trPr/>
         <w:tc>
           <w:tcPr>
-            <w:tcW w:w="2375" w:type="dxa"/>
+            <w:tcW w:w="2374" w:type="dxa"/>
             <w:tcBorders>
               <w:top w:val="single" w:sz="4" w:space="0" w:color="000000"/>
               <w:bottom w:val="single" w:sz="4" w:space="0" w:color="000000"/>
@@ -411,7 +446,7 @@
         </w:tc>
         <w:tc>
           <w:tcPr>
-            <w:tcW w:w="6912" w:type="dxa"/>
+            <w:tcW w:w="6913" w:type="dxa"/>
             <w:tcBorders>
               <w:top w:val="single" w:sz="4" w:space="0" w:color="000000"/>
               <w:left w:val="single" w:sz="4" w:space="0" w:color="000000"/>
@@ -422,14 +457,14 @@
             <w:pPr>
               <w:pStyle w:val="Normal"/>
               <w:spacing w:before="0" w:after="200"/>
+              <w:jc w:val="center"/>
               <w:rPr>
                 <w:lang w:val="en-US"/>
               </w:rPr>
             </w:pPr>
             <w:r>
-              <w:rPr>
-                <w:lang w:val="en-US"/>
-              </w:rPr>
+              <w:rPr/>
+              <w:t>Paul Neko</w:t>
             </w:r>
           </w:p>
         </w:tc>
@@ -438,7 +473,7 @@
         <w:trPr/>
         <w:tc>
           <w:tcPr>
-            <w:tcW w:w="2375" w:type="dxa"/>
+            <w:tcW w:w="2374" w:type="dxa"/>
             <w:tcBorders>
               <w:top w:val="single" w:sz="4" w:space="0" w:color="000000"/>
               <w:bottom w:val="single" w:sz="4" w:space="0" w:color="000000"/>
@@ -463,7 +498,7 @@
         </w:tc>
         <w:tc>
           <w:tcPr>
-            <w:tcW w:w="6912" w:type="dxa"/>
+            <w:tcW w:w="6913" w:type="dxa"/>
             <w:tcBorders>
               <w:top w:val="single" w:sz="4" w:space="0" w:color="000000"/>
               <w:left w:val="single" w:sz="4" w:space="0" w:color="000000"/>
@@ -474,14 +509,14 @@
             <w:pPr>
               <w:pStyle w:val="Normal"/>
               <w:spacing w:before="0" w:after="200"/>
+              <w:jc w:val="center"/>
               <w:rPr>
                 <w:lang w:val="en-US"/>
               </w:rPr>
             </w:pPr>
             <w:r>
-              <w:rPr>
-                <w:lang w:val="en-US"/>
-              </w:rPr>
+              <w:rPr/>
+              <w:t>Chirita Stanislav</w:t>
             </w:r>
           </w:p>
         </w:tc>
@@ -490,7 +525,7 @@
         <w:trPr/>
         <w:tc>
           <w:tcPr>
-            <w:tcW w:w="2375" w:type="dxa"/>
+            <w:tcW w:w="2374" w:type="dxa"/>
             <w:tcBorders>
               <w:top w:val="single" w:sz="4" w:space="0" w:color="000000"/>
               <w:bottom w:val="single" w:sz="4" w:space="0" w:color="000000"/>
@@ -515,7 +550,7 @@
         </w:tc>
         <w:tc>
           <w:tcPr>
-            <w:tcW w:w="6912" w:type="dxa"/>
+            <w:tcW w:w="6913" w:type="dxa"/>
             <w:tcBorders>
               <w:top w:val="single" w:sz="4" w:space="0" w:color="000000"/>
               <w:left w:val="single" w:sz="4" w:space="0" w:color="000000"/>
@@ -526,14 +561,14 @@
             <w:pPr>
               <w:pStyle w:val="Normal"/>
               <w:spacing w:before="0" w:after="200"/>
+              <w:jc w:val="center"/>
               <w:rPr>
                 <w:lang w:val="en-US"/>
               </w:rPr>
             </w:pPr>
             <w:r>
-              <w:rPr>
-                <w:lang w:val="en-US"/>
-              </w:rPr>
+              <w:rPr/>
+              <w:t>Confidential</w:t>
             </w:r>
           </w:p>
         </w:tc>
@@ -571,6 +606,7 @@
     <w:p>
       <w:pPr>
         <w:pStyle w:val="Normal"/>
+        <w:spacing w:before="0" w:after="200"/>
         <w:rPr>
           <w:b/>
           <w:sz w:val="28"/>
@@ -602,16 +638,16 @@
         <w:tblLook w:val="04a0" w:noHBand="0" w:noVBand="1" w:firstColumn="1" w:lastRow="0" w:lastColumn="0" w:firstRow="1"/>
       </w:tblPr>
       <w:tblGrid>
-        <w:gridCol w:w="1383"/>
+        <w:gridCol w:w="1382"/>
         <w:gridCol w:w="992"/>
-        <w:gridCol w:w="1561"/>
+        <w:gridCol w:w="1562"/>
         <w:gridCol w:w="5351"/>
       </w:tblGrid>
       <w:tr>
         <w:trPr/>
         <w:tc>
           <w:tcPr>
-            <w:tcW w:w="1383" w:type="dxa"/>
+            <w:tcW w:w="1382" w:type="dxa"/>
             <w:tcBorders>
               <w:top w:val="single" w:sz="4" w:space="0" w:color="000000"/>
               <w:left w:val="single" w:sz="4" w:space="0" w:color="000000"/>
@@ -667,7 +703,7 @@
         </w:tc>
         <w:tc>
           <w:tcPr>
-            <w:tcW w:w="1561" w:type="dxa"/>
+            <w:tcW w:w="1562" w:type="dxa"/>
             <w:tcBorders>
               <w:top w:val="single" w:sz="4" w:space="0" w:color="000000"/>
               <w:left w:val="single" w:sz="4" w:space="0" w:color="000000"/>
@@ -726,7 +762,7 @@
         <w:trPr/>
         <w:tc>
           <w:tcPr>
-            <w:tcW w:w="1383" w:type="dxa"/>
+            <w:tcW w:w="1382" w:type="dxa"/>
             <w:tcBorders>
               <w:top w:val="single" w:sz="4" w:space="0" w:color="000000"/>
               <w:left w:val="single" w:sz="4" w:space="0" w:color="000000"/>
@@ -746,7 +782,7 @@
               <w:rPr>
                 <w:lang w:val="en-US"/>
               </w:rPr>
-              <w:t>YYYY-MM-DD</w:t>
+              <w:t>2024-04-01</w:t>
             </w:r>
           </w:p>
         </w:tc>
@@ -778,7 +814,7 @@
         </w:tc>
         <w:tc>
           <w:tcPr>
-            <w:tcW w:w="1561" w:type="dxa"/>
+            <w:tcW w:w="1562" w:type="dxa"/>
             <w:tcBorders>
               <w:top w:val="single" w:sz="4" w:space="0" w:color="000000"/>
               <w:left w:val="single" w:sz="4" w:space="0" w:color="000000"/>
@@ -790,6 +826,7 @@
             <w:pPr>
               <w:pStyle w:val="Normal"/>
               <w:spacing w:before="0" w:after="200"/>
+              <w:jc w:val="center"/>
               <w:rPr>
                 <w:lang w:val="en-US"/>
               </w:rPr>
@@ -798,7 +835,7 @@
               <w:rPr>
                 <w:lang w:val="en-US"/>
               </w:rPr>
-              <w:t>Dejan Kosutic</w:t>
+              <w:t>Paul Neko</w:t>
             </w:r>
           </w:p>
         </w:tc>
@@ -824,7 +861,7 @@
               <w:rPr>
                 <w:lang w:val="en-US"/>
               </w:rPr>
-              <w:t>Basic document outline</w:t>
+              <w:t>Schiță de bază a documentului</w:t>
             </w:r>
           </w:p>
         </w:tc>
@@ -833,7 +870,7 @@
         <w:trPr/>
         <w:tc>
           <w:tcPr>
-            <w:tcW w:w="1383" w:type="dxa"/>
+            <w:tcW w:w="1382" w:type="dxa"/>
             <w:tcBorders>
               <w:top w:val="single" w:sz="4" w:space="0" w:color="000000"/>
               <w:left w:val="single" w:sz="4" w:space="0" w:color="000000"/>
@@ -853,6 +890,7 @@
               <w:rPr>
                 <w:lang w:val="en-US"/>
               </w:rPr>
+              <w:t>2024-04-02</w:t>
             </w:r>
           </w:p>
         </w:tc>
@@ -878,12 +916,13 @@
               <w:rPr>
                 <w:lang w:val="en-US"/>
               </w:rPr>
+              <w:t>0.2</w:t>
             </w:r>
           </w:p>
         </w:tc>
         <w:tc>
           <w:tcPr>
-            <w:tcW w:w="1561" w:type="dxa"/>
+            <w:tcW w:w="1562" w:type="dxa"/>
             <w:tcBorders>
               <w:top w:val="single" w:sz="4" w:space="0" w:color="000000"/>
               <w:left w:val="single" w:sz="4" w:space="0" w:color="000000"/>
@@ -903,6 +942,7 @@
               <w:rPr>
                 <w:lang w:val="en-US"/>
               </w:rPr>
+              <w:t>Maria Ionescu</w:t>
             </w:r>
           </w:p>
         </w:tc>
@@ -928,6 +968,7 @@
               <w:rPr>
                 <w:lang w:val="en-US"/>
               </w:rPr>
+              <w:t>Adăugată secțiunea Introducere</w:t>
             </w:r>
           </w:p>
         </w:tc>
@@ -936,7 +977,7 @@
         <w:trPr/>
         <w:tc>
           <w:tcPr>
-            <w:tcW w:w="1383" w:type="dxa"/>
+            <w:tcW w:w="1382" w:type="dxa"/>
             <w:tcBorders>
               <w:top w:val="single" w:sz="4" w:space="0" w:color="000000"/>
               <w:left w:val="single" w:sz="4" w:space="0" w:color="000000"/>
@@ -956,6 +997,7 @@
               <w:rPr>
                 <w:lang w:val="en-US"/>
               </w:rPr>
+              <w:t>2024-04-03</w:t>
             </w:r>
           </w:p>
         </w:tc>
@@ -981,12 +1023,13 @@
               <w:rPr>
                 <w:lang w:val="en-US"/>
               </w:rPr>
+              <w:t>0.3</w:t>
             </w:r>
           </w:p>
         </w:tc>
         <w:tc>
           <w:tcPr>
-            <w:tcW w:w="1561" w:type="dxa"/>
+            <w:tcW w:w="1562" w:type="dxa"/>
             <w:tcBorders>
               <w:top w:val="single" w:sz="4" w:space="0" w:color="000000"/>
               <w:left w:val="single" w:sz="4" w:space="0" w:color="000000"/>
@@ -1006,6 +1049,7 @@
               <w:rPr>
                 <w:lang w:val="en-US"/>
               </w:rPr>
+              <w:t>Ion Popescu</w:t>
             </w:r>
           </w:p>
         </w:tc>
@@ -1031,6 +1075,7 @@
               <w:rPr>
                 <w:lang w:val="en-US"/>
               </w:rPr>
+              <w:t>Adăugată secțiunea Concluzie</w:t>
             </w:r>
           </w:p>
         </w:tc>
@@ -1039,7 +1084,7 @@
         <w:trPr/>
         <w:tc>
           <w:tcPr>
-            <w:tcW w:w="1383" w:type="dxa"/>
+            <w:tcW w:w="1382" w:type="dxa"/>
             <w:tcBorders>
               <w:top w:val="single" w:sz="4" w:space="0" w:color="000000"/>
               <w:left w:val="single" w:sz="4" w:space="0" w:color="000000"/>
@@ -1059,6 +1104,7 @@
               <w:rPr>
                 <w:lang w:val="en-US"/>
               </w:rPr>
+              <w:t>2024-04-04</w:t>
             </w:r>
           </w:p>
         </w:tc>
@@ -1084,12 +1130,13 @@
               <w:rPr>
                 <w:lang w:val="en-US"/>
               </w:rPr>
+              <w:t>0.4</w:t>
             </w:r>
           </w:p>
         </w:tc>
         <w:tc>
           <w:tcPr>
-            <w:tcW w:w="1561" w:type="dxa"/>
+            <w:tcW w:w="1562" w:type="dxa"/>
             <w:tcBorders>
               <w:top w:val="single" w:sz="4" w:space="0" w:color="000000"/>
               <w:left w:val="single" w:sz="4" w:space="0" w:color="000000"/>
@@ -1109,6 +1156,7 @@
               <w:rPr>
                 <w:lang w:val="en-US"/>
               </w:rPr>
+              <w:t>Dejan Kosutic</w:t>
             </w:r>
           </w:p>
         </w:tc>
@@ -1134,315 +1182,7 @@
               <w:rPr>
                 <w:lang w:val="en-US"/>
               </w:rPr>
-            </w:r>
-          </w:p>
-        </w:tc>
-      </w:tr>
-      <w:tr>
-        <w:trPr/>
-        <w:tc>
-          <w:tcPr>
-            <w:tcW w:w="1383" w:type="dxa"/>
-            <w:tcBorders>
-              <w:top w:val="single" w:sz="4" w:space="0" w:color="000000"/>
-              <w:left w:val="single" w:sz="4" w:space="0" w:color="000000"/>
-              <w:bottom w:val="single" w:sz="4" w:space="0" w:color="000000"/>
-              <w:right w:val="single" w:sz="4" w:space="0" w:color="000000"/>
-            </w:tcBorders>
-          </w:tcPr>
-          <w:p>
-            <w:pPr>
-              <w:pStyle w:val="Normal"/>
-              <w:spacing w:before="0" w:after="200"/>
-              <w:rPr>
-                <w:lang w:val="en-US"/>
-              </w:rPr>
-            </w:pPr>
-            <w:r>
-              <w:rPr>
-                <w:lang w:val="en-US"/>
-              </w:rPr>
-            </w:r>
-          </w:p>
-        </w:tc>
-        <w:tc>
-          <w:tcPr>
-            <w:tcW w:w="992" w:type="dxa"/>
-            <w:tcBorders>
-              <w:top w:val="single" w:sz="4" w:space="0" w:color="000000"/>
-              <w:left w:val="single" w:sz="4" w:space="0" w:color="000000"/>
-              <w:bottom w:val="single" w:sz="4" w:space="0" w:color="000000"/>
-              <w:right w:val="single" w:sz="4" w:space="0" w:color="000000"/>
-            </w:tcBorders>
-          </w:tcPr>
-          <w:p>
-            <w:pPr>
-              <w:pStyle w:val="Normal"/>
-              <w:spacing w:before="0" w:after="200"/>
-              <w:rPr>
-                <w:lang w:val="en-US"/>
-              </w:rPr>
-            </w:pPr>
-            <w:r>
-              <w:rPr>
-                <w:lang w:val="en-US"/>
-              </w:rPr>
-            </w:r>
-          </w:p>
-        </w:tc>
-        <w:tc>
-          <w:tcPr>
-            <w:tcW w:w="1561" w:type="dxa"/>
-            <w:tcBorders>
-              <w:top w:val="single" w:sz="4" w:space="0" w:color="000000"/>
-              <w:left w:val="single" w:sz="4" w:space="0" w:color="000000"/>
-              <w:bottom w:val="single" w:sz="4" w:space="0" w:color="000000"/>
-              <w:right w:val="single" w:sz="4" w:space="0" w:color="000000"/>
-            </w:tcBorders>
-          </w:tcPr>
-          <w:p>
-            <w:pPr>
-              <w:pStyle w:val="Normal"/>
-              <w:spacing w:before="0" w:after="200"/>
-              <w:rPr>
-                <w:lang w:val="en-US"/>
-              </w:rPr>
-            </w:pPr>
-            <w:r>
-              <w:rPr>
-                <w:lang w:val="en-US"/>
-              </w:rPr>
-            </w:r>
-          </w:p>
-        </w:tc>
-        <w:tc>
-          <w:tcPr>
-            <w:tcW w:w="5351" w:type="dxa"/>
-            <w:tcBorders>
-              <w:top w:val="single" w:sz="4" w:space="0" w:color="000000"/>
-              <w:left w:val="single" w:sz="4" w:space="0" w:color="000000"/>
-              <w:bottom w:val="single" w:sz="4" w:space="0" w:color="000000"/>
-              <w:right w:val="single" w:sz="4" w:space="0" w:color="000000"/>
-            </w:tcBorders>
-          </w:tcPr>
-          <w:p>
-            <w:pPr>
-              <w:pStyle w:val="Normal"/>
-              <w:spacing w:before="0" w:after="200"/>
-              <w:rPr>
-                <w:lang w:val="en-US"/>
-              </w:rPr>
-            </w:pPr>
-            <w:r>
-              <w:rPr>
-                <w:lang w:val="en-US"/>
-              </w:rPr>
-            </w:r>
-          </w:p>
-        </w:tc>
-      </w:tr>
-      <w:tr>
-        <w:trPr/>
-        <w:tc>
-          <w:tcPr>
-            <w:tcW w:w="1383" w:type="dxa"/>
-            <w:tcBorders>
-              <w:top w:val="single" w:sz="4" w:space="0" w:color="000000"/>
-              <w:left w:val="single" w:sz="4" w:space="0" w:color="000000"/>
-              <w:bottom w:val="single" w:sz="4" w:space="0" w:color="000000"/>
-              <w:right w:val="single" w:sz="4" w:space="0" w:color="000000"/>
-            </w:tcBorders>
-          </w:tcPr>
-          <w:p>
-            <w:pPr>
-              <w:pStyle w:val="Normal"/>
-              <w:spacing w:before="0" w:after="200"/>
-              <w:rPr>
-                <w:lang w:val="en-US"/>
-              </w:rPr>
-            </w:pPr>
-            <w:r>
-              <w:rPr>
-                <w:lang w:val="en-US"/>
-              </w:rPr>
-            </w:r>
-          </w:p>
-        </w:tc>
-        <w:tc>
-          <w:tcPr>
-            <w:tcW w:w="992" w:type="dxa"/>
-            <w:tcBorders>
-              <w:top w:val="single" w:sz="4" w:space="0" w:color="000000"/>
-              <w:left w:val="single" w:sz="4" w:space="0" w:color="000000"/>
-              <w:bottom w:val="single" w:sz="4" w:space="0" w:color="000000"/>
-              <w:right w:val="single" w:sz="4" w:space="0" w:color="000000"/>
-            </w:tcBorders>
-          </w:tcPr>
-          <w:p>
-            <w:pPr>
-              <w:pStyle w:val="Normal"/>
-              <w:spacing w:before="0" w:after="200"/>
-              <w:rPr>
-                <w:lang w:val="en-US"/>
-              </w:rPr>
-            </w:pPr>
-            <w:r>
-              <w:rPr>
-                <w:lang w:val="en-US"/>
-              </w:rPr>
-            </w:r>
-          </w:p>
-        </w:tc>
-        <w:tc>
-          <w:tcPr>
-            <w:tcW w:w="1561" w:type="dxa"/>
-            <w:tcBorders>
-              <w:top w:val="single" w:sz="4" w:space="0" w:color="000000"/>
-              <w:left w:val="single" w:sz="4" w:space="0" w:color="000000"/>
-              <w:bottom w:val="single" w:sz="4" w:space="0" w:color="000000"/>
-              <w:right w:val="single" w:sz="4" w:space="0" w:color="000000"/>
-            </w:tcBorders>
-          </w:tcPr>
-          <w:p>
-            <w:pPr>
-              <w:pStyle w:val="Normal"/>
-              <w:spacing w:before="0" w:after="200"/>
-              <w:rPr>
-                <w:lang w:val="en-US"/>
-              </w:rPr>
-            </w:pPr>
-            <w:r>
-              <w:rPr>
-                <w:lang w:val="en-US"/>
-              </w:rPr>
-            </w:r>
-          </w:p>
-        </w:tc>
-        <w:tc>
-          <w:tcPr>
-            <w:tcW w:w="5351" w:type="dxa"/>
-            <w:tcBorders>
-              <w:top w:val="single" w:sz="4" w:space="0" w:color="000000"/>
-              <w:left w:val="single" w:sz="4" w:space="0" w:color="000000"/>
-              <w:bottom w:val="single" w:sz="4" w:space="0" w:color="000000"/>
-              <w:right w:val="single" w:sz="4" w:space="0" w:color="000000"/>
-            </w:tcBorders>
-          </w:tcPr>
-          <w:p>
-            <w:pPr>
-              <w:pStyle w:val="Normal"/>
-              <w:spacing w:before="0" w:after="200"/>
-              <w:rPr>
-                <w:lang w:val="en-US"/>
-              </w:rPr>
-            </w:pPr>
-            <w:r>
-              <w:rPr>
-                <w:lang w:val="en-US"/>
-              </w:rPr>
-            </w:r>
-          </w:p>
-        </w:tc>
-      </w:tr>
-      <w:tr>
-        <w:trPr/>
-        <w:tc>
-          <w:tcPr>
-            <w:tcW w:w="1383" w:type="dxa"/>
-            <w:tcBorders>
-              <w:top w:val="single" w:sz="4" w:space="0" w:color="000000"/>
-              <w:left w:val="single" w:sz="4" w:space="0" w:color="000000"/>
-              <w:bottom w:val="single" w:sz="4" w:space="0" w:color="000000"/>
-              <w:right w:val="single" w:sz="4" w:space="0" w:color="000000"/>
-            </w:tcBorders>
-          </w:tcPr>
-          <w:p>
-            <w:pPr>
-              <w:pStyle w:val="Normal"/>
-              <w:spacing w:before="0" w:after="200"/>
-              <w:rPr>
-                <w:lang w:val="en-US"/>
-              </w:rPr>
-            </w:pPr>
-            <w:r>
-              <w:rPr>
-                <w:lang w:val="en-US"/>
-              </w:rPr>
-            </w:r>
-          </w:p>
-        </w:tc>
-        <w:tc>
-          <w:tcPr>
-            <w:tcW w:w="992" w:type="dxa"/>
-            <w:tcBorders>
-              <w:top w:val="single" w:sz="4" w:space="0" w:color="000000"/>
-              <w:left w:val="single" w:sz="4" w:space="0" w:color="000000"/>
-              <w:bottom w:val="single" w:sz="4" w:space="0" w:color="000000"/>
-              <w:right w:val="single" w:sz="4" w:space="0" w:color="000000"/>
-            </w:tcBorders>
-          </w:tcPr>
-          <w:p>
-            <w:pPr>
-              <w:pStyle w:val="Normal"/>
-              <w:spacing w:before="0" w:after="200"/>
-              <w:rPr>
-                <w:lang w:val="en-US"/>
-              </w:rPr>
-            </w:pPr>
-            <w:r>
-              <w:rPr>
-                <w:lang w:val="en-US"/>
-              </w:rPr>
-            </w:r>
-          </w:p>
-        </w:tc>
-        <w:tc>
-          <w:tcPr>
-            <w:tcW w:w="1561" w:type="dxa"/>
-            <w:tcBorders>
-              <w:top w:val="single" w:sz="4" w:space="0" w:color="000000"/>
-              <w:left w:val="single" w:sz="4" w:space="0" w:color="000000"/>
-              <w:bottom w:val="single" w:sz="4" w:space="0" w:color="000000"/>
-              <w:right w:val="single" w:sz="4" w:space="0" w:color="000000"/>
-            </w:tcBorders>
-          </w:tcPr>
-          <w:p>
-            <w:pPr>
-              <w:pStyle w:val="Normal"/>
-              <w:spacing w:before="0" w:after="200"/>
-              <w:rPr>
-                <w:lang w:val="en-US"/>
-              </w:rPr>
-            </w:pPr>
-            <w:r>
-              <w:rPr>
-                <w:lang w:val="en-US"/>
-              </w:rPr>
-            </w:r>
-          </w:p>
-        </w:tc>
-        <w:tc>
-          <w:tcPr>
-            <w:tcW w:w="5351" w:type="dxa"/>
-            <w:tcBorders>
-              <w:top w:val="single" w:sz="4" w:space="0" w:color="000000"/>
-              <w:left w:val="single" w:sz="4" w:space="0" w:color="000000"/>
-              <w:bottom w:val="single" w:sz="4" w:space="0" w:color="000000"/>
-              <w:right w:val="single" w:sz="4" w:space="0" w:color="000000"/>
-            </w:tcBorders>
-          </w:tcPr>
-          <w:p>
-            <w:pPr>
-              <w:pStyle w:val="Normal"/>
-              <w:spacing w:before="0" w:after="200"/>
-              <w:rPr>
-                <w:lang w:val="en-US"/>
-              </w:rPr>
-            </w:pPr>
-            <w:r>
-              <w:rPr>
-                <w:lang w:val="en-US"/>
-              </w:rPr>
+              <w:t>Inserată bibliografie și formatare îmbunătățită</w:t>
             </w:r>
           </w:p>
         </w:tc>
@@ -1529,6 +1269,7 @@
             <w:rPr>
               <w:webHidden/>
               <w:rStyle w:val="IndexLink"/>
+              <w:vanish w:val="false"/>
               <w:lang w:val="en-US"/>
             </w:rPr>
             <w:instrText xml:space="preserve"> TOC \z \o "1-3" \u \h</w:instrText>
@@ -1537,6 +1278,7 @@
             <w:rPr>
               <w:webHidden/>
               <w:rStyle w:val="IndexLink"/>
+              <w:vanish w:val="false"/>
               <w:lang w:val="en-US"/>
             </w:rPr>
             <w:fldChar w:fldCharType="separate"/>
@@ -1546,6 +1288,7 @@
               <w:rPr>
                 <w:webHidden/>
                 <w:rStyle w:val="IndexLink"/>
+                <w:vanish w:val="false"/>
                 <w:lang w:val="en-US"/>
               </w:rPr>
               <w:t>1.</w:t>
@@ -1629,6 +1372,7 @@
               <w:rPr>
                 <w:webHidden/>
                 <w:rStyle w:val="IndexLink"/>
+                <w:vanish w:val="false"/>
                 <w:lang w:val="en-US"/>
               </w:rPr>
               <w:t>2.</w:t>
@@ -1712,6 +1456,7 @@
               <w:rPr>
                 <w:webHidden/>
                 <w:rStyle w:val="IndexLink"/>
+                <w:vanish w:val="false"/>
                 <w:lang w:val="en-US"/>
               </w:rPr>
               <w:t>3.</w:t>
@@ -1793,6 +1538,7 @@
               <w:rPr>
                 <w:webHidden/>
                 <w:rStyle w:val="IndexLink"/>
+                <w:vanish w:val="false"/>
                 <w:lang w:val="en-US"/>
               </w:rPr>
               <w:t>3.1.</w:t>
@@ -1872,6 +1618,7 @@
               <w:rPr>
                 <w:webHidden/>
                 <w:rStyle w:val="IndexLink"/>
+                <w:vanish w:val="false"/>
                 <w:lang w:val="en-US"/>
               </w:rPr>
               <w:t>3.2.</w:t>
@@ -1951,6 +1698,7 @@
               <w:rPr>
                 <w:webHidden/>
                 <w:rStyle w:val="IndexLink"/>
+                <w:vanish w:val="false"/>
                 <w:lang w:val="en-US"/>
               </w:rPr>
               <w:t>3.3.</w:t>
@@ -2030,6 +1778,7 @@
               <w:rPr>
                 <w:webHidden/>
                 <w:rStyle w:val="IndexLink"/>
+                <w:vanish w:val="false"/>
                 <w:lang w:val="en-US"/>
               </w:rPr>
               <w:t>3.4.</w:t>
@@ -2109,6 +1858,7 @@
               <w:rPr>
                 <w:webHidden/>
                 <w:rStyle w:val="IndexLink"/>
+                <w:vanish w:val="false"/>
                 <w:lang w:val="en-US"/>
               </w:rPr>
               <w:t>3.5.</w:t>
@@ -2190,6 +1940,7 @@
               <w:rPr>
                 <w:webHidden/>
                 <w:rStyle w:val="IndexLink"/>
+                <w:vanish w:val="false"/>
                 <w:lang w:val="en-US"/>
               </w:rPr>
               <w:t>4.</w:t>
@@ -2334,6 +2085,7 @@
     <w:p>
       <w:pPr>
         <w:pStyle w:val="Heading1"/>
+        <w:spacing w:before="0" w:after="200"/>
         <w:rPr>
           <w:lang w:val="en-US"/>
         </w:rPr>
@@ -2360,7 +2112,7 @@
         <w:rPr>
           <w:lang w:val="en-US"/>
         </w:rPr>
-        <w:t>The purpose of this document is to clearly define the boundaries of the Information Security Management System (ISMS) in [organization name].</w:t>
+        <w:t>The purpose of this document is to clearly define the boundaries of the Information Security Management System (ISMS) in TryHackMe.</w:t>
       </w:r>
     </w:p>
     <w:p>
@@ -2388,29 +2140,7 @@
         <w:rPr>
           <w:lang w:val="en-US"/>
         </w:rPr>
-        <w:t xml:space="preserve">Users of this document are members of [organization name] management, members of the project team implementing the ISMS, and </w:t>
-      </w:r>
-      <w:commentRangeStart w:id="4"/>
-      <w:r>
-        <w:rPr>
-          <w:lang w:val="en-US"/>
-        </w:rPr>
-        <w:t xml:space="preserve">  </w:t>
-      </w:r>
-      <w:r>
-        <w:rPr>
-          <w:lang w:val="en-US"/>
-        </w:rPr>
-      </w:r>
-      <w:commentRangeEnd w:id="4"/>
-      <w:r>
-        <w:commentReference w:id="4"/>
-      </w:r>
-      <w:r>
-        <w:rPr>
-          <w:lang w:val="en-US"/>
-        </w:rPr>
-        <w:t>.</w:t>
+        <w:t>Users of this document are members of [organization name] management, members of the project team implementing the ISMS, and   Ben Spring, Ashu Savani .</w:t>
       </w:r>
     </w:p>
     <w:p>
@@ -2443,489 +2173,6 @@
       </w:r>
       <w:bookmarkEnd w:id="3"/>
       <w:bookmarkEnd w:id="4"/>
-    </w:p>
-    <w:p>
-      <w:pPr>
-        <w:pStyle w:val="Normal"/>
-        <w:numPr>
-          <w:ilvl w:val="0"/>
-          <w:numId w:val="3"/>
-        </w:numPr>
-        <w:spacing w:before="0" w:after="0"/>
-        <w:rPr>
-          <w:lang w:val="en-US"/>
-        </w:rPr>
-      </w:pPr>
-      <w:r>
-        <w:rPr>
-          <w:lang w:val="en-US"/>
-        </w:rPr>
-        <w:t>ISO/IEC 27001 standard, clause 4.3</w:t>
-      </w:r>
-    </w:p>
-    <w:p>
-      <w:pPr>
-        <w:pStyle w:val="Normal"/>
-        <w:numPr>
-          <w:ilvl w:val="0"/>
-          <w:numId w:val="3"/>
-        </w:numPr>
-        <w:spacing w:before="0" w:after="0"/>
-        <w:rPr>
-          <w:lang w:val="en-US"/>
-        </w:rPr>
-      </w:pPr>
-      <w:r>
-        <w:rPr>
-          <w:lang w:val="en-US"/>
-        </w:rPr>
-        <w:t>[</w:t>
-      </w:r>
-      <w:commentRangeStart w:id="5"/>
-      <w:r>
-        <w:rPr>
-          <w:lang w:val="en-US"/>
-        </w:rPr>
-        <w:t>Project Plan document for ISO 27001 implementation</w:t>
-      </w:r>
-      <w:r>
-        <w:rPr>
-          <w:lang w:val="en-US"/>
-        </w:rPr>
-      </w:r>
-      <w:commentRangeEnd w:id="5"/>
-      <w:r>
-        <w:commentReference w:id="5"/>
-      </w:r>
-      <w:r>
-        <w:rPr>
-          <w:lang w:val="en-US"/>
-        </w:rPr>
-        <w:t>]</w:t>
-      </w:r>
-    </w:p>
-    <w:p>
-      <w:pPr>
-        <w:pStyle w:val="Normal"/>
-        <w:numPr>
-          <w:ilvl w:val="0"/>
-          <w:numId w:val="3"/>
-        </w:numPr>
-        <w:rPr>
-          <w:lang w:val="en-US"/>
-        </w:rPr>
-      </w:pPr>
-      <w:r>
-        <w:rPr>
-          <w:lang w:val="en-US"/>
-        </w:rPr>
-        <w:t>List of legal, regulatory, contractual and other requirements</w:t>
-      </w:r>
-    </w:p>
-    <w:p>
-      <w:pPr>
-        <w:pStyle w:val="Normal"/>
-        <w:rPr>
-          <w:lang w:val="en-US"/>
-        </w:rPr>
-      </w:pPr>
-      <w:r>
-        <w:rPr>
-          <w:lang w:val="en-US"/>
-        </w:rPr>
-      </w:r>
-    </w:p>
-    <w:p>
-      <w:pPr>
-        <w:pStyle w:val="Heading1"/>
-        <w:spacing w:lineRule="auto" w:line="240"/>
-        <w:rPr>
-          <w:lang w:val="en-US"/>
-        </w:rPr>
-      </w:pPr>
-      <w:bookmarkStart w:id="5" w:name="_Toc415648237"/>
-      <w:bookmarkStart w:id="6" w:name="_Toc264805704"/>
-      <w:r>
-        <w:rPr>
-          <w:lang w:val="en-US"/>
-        </w:rPr>
-        <w:t>Definition of ISMS scope</w:t>
-      </w:r>
-      <w:bookmarkEnd w:id="5"/>
-      <w:bookmarkEnd w:id="6"/>
-    </w:p>
-    <w:p>
-      <w:pPr>
-        <w:pStyle w:val="Normal"/>
-        <w:rPr>
-          <w:lang w:val="en-US"/>
-        </w:rPr>
-      </w:pPr>
-      <w:r>
-        <w:rPr>
-          <w:lang w:val="en-US"/>
-        </w:rPr>
-        <w:t xml:space="preserve">The organization needs to define the boundaries of its ISMS in order to decide which information it wants to protect. Such information will need to be protected no matter whether it is additionally stored, processed or transferred in or out of the ISMS scope. The fact that some information is available outside of the scope doesn't mean the security measures won't apply to it – this only means that the responsibility for applying the security measures will be transferred to a third party who manages that information. </w:t>
-      </w:r>
-    </w:p>
-    <w:p>
-      <w:pPr>
-        <w:pStyle w:val="Normal"/>
-        <w:rPr>
-          <w:lang w:val="en-US"/>
-        </w:rPr>
-      </w:pPr>
-      <w:r>
-        <w:rPr>
-          <w:lang w:val="en-US"/>
-        </w:rPr>
-        <w:t>Taking into account the legal, regulatory, contractual and other requirements, the ISMS scope is defined as specified in the following items:</w:t>
-      </w:r>
-    </w:p>
-    <w:p>
-      <w:pPr>
-        <w:pStyle w:val="Heading2"/>
-        <w:rPr>
-          <w:lang w:val="en-US"/>
-        </w:rPr>
-      </w:pPr>
-      <w:bookmarkStart w:id="7" w:name="_Toc415648238"/>
-      <w:r>
-        <w:rPr>
-          <w:lang w:val="en-US"/>
-        </w:rPr>
-        <w:t>Processes and services</w:t>
-      </w:r>
-      <w:bookmarkEnd w:id="7"/>
-    </w:p>
-    <w:p>
-      <w:pPr>
-        <w:pStyle w:val="Normal"/>
-        <w:rPr>
-          <w:lang w:val="en-US"/>
-        </w:rPr>
-      </w:pPr>
-      <w:commentRangeStart w:id="6"/>
-      <w:r>
-        <w:rPr>
-          <w:lang w:val="en-US"/>
-        </w:rPr>
-        <w:t>[specify the services and/or business processes which are included in the scope]</w:t>
-      </w:r>
-      <w:commentRangeEnd w:id="6"/>
-      <w:r>
-        <w:commentReference w:id="6"/>
-      </w:r>
-      <w:r>
-        <w:rPr>
-          <w:lang w:val="en-US"/>
-        </w:rPr>
-      </w:r>
-    </w:p>
-    <w:p>
-      <w:pPr>
-        <w:pStyle w:val="Heading2"/>
-        <w:rPr>
-          <w:lang w:val="en-US"/>
-        </w:rPr>
-      </w:pPr>
-      <w:bookmarkStart w:id="8" w:name="_Toc415648239"/>
-      <w:bookmarkStart w:id="9" w:name="_Toc264805706"/>
-      <w:r>
-        <w:rPr>
-          <w:lang w:val="en-US"/>
-        </w:rPr>
-        <w:t>Organizational units</w:t>
-      </w:r>
-      <w:bookmarkEnd w:id="8"/>
-      <w:bookmarkEnd w:id="9"/>
-    </w:p>
-    <w:p>
-      <w:pPr>
-        <w:pStyle w:val="Normal"/>
-        <w:numPr>
-          <w:ilvl w:val="0"/>
-          <w:numId w:val="0"/>
-        </w:numPr>
-        <w:spacing w:lineRule="auto" w:line="240"/>
-        <w:ind w:hanging="0" w:left="0"/>
-        <w:rPr>
-          <w:lang w:val="en-US"/>
-        </w:rPr>
-      </w:pPr>
-      <w:r>
-        <w:rPr>
-          <w:lang w:val="en-US"/>
-        </w:rPr>
-        <w:t xml:space="preserve">[specify the organizational units which are included in the scope, and </w:t>
-      </w:r>
-      <w:commentRangeStart w:id="7"/>
-      <w:r>
-        <w:rPr>
-          <w:lang w:val="en-US"/>
-        </w:rPr>
-        <w:t xml:space="preserve">how they are separated </w:t>
-      </w:r>
-      <w:r>
-        <w:rPr>
-          <w:lang w:val="en-US"/>
-        </w:rPr>
-      </w:r>
-      <w:commentRangeEnd w:id="7"/>
-      <w:r>
-        <w:commentReference w:id="7"/>
-      </w:r>
-      <w:r>
-        <w:rPr>
-          <w:lang w:val="en-US"/>
-        </w:rPr>
-        <w:t>from the organizational units that are not included in the scope]</w:t>
-      </w:r>
-    </w:p>
-    <w:p>
-      <w:pPr>
-        <w:pStyle w:val="Heading2"/>
-        <w:rPr>
-          <w:lang w:val="en-US"/>
-        </w:rPr>
-      </w:pPr>
-      <w:bookmarkStart w:id="10" w:name="_Toc415648240"/>
-      <w:bookmarkStart w:id="11" w:name="_Toc264805707"/>
-      <w:r>
-        <w:rPr>
-          <w:lang w:val="en-US"/>
-        </w:rPr>
-        <w:t>Locations</w:t>
-      </w:r>
-      <w:bookmarkEnd w:id="10"/>
-      <w:bookmarkEnd w:id="11"/>
-    </w:p>
-    <w:p>
-      <w:pPr>
-        <w:pStyle w:val="Normal"/>
-        <w:numPr>
-          <w:ilvl w:val="0"/>
-          <w:numId w:val="0"/>
-        </w:numPr>
-        <w:spacing w:lineRule="auto" w:line="240"/>
-        <w:ind w:hanging="0" w:left="0"/>
-        <w:rPr>
-          <w:lang w:val="en-US"/>
-        </w:rPr>
-      </w:pPr>
-      <w:r>
-        <w:rPr>
-          <w:lang w:val="en-US"/>
-        </w:rPr>
-        <w:t xml:space="preserve">[specify the locations which are included in the scope, and </w:t>
-      </w:r>
-      <w:commentRangeStart w:id="8"/>
-      <w:r>
-        <w:rPr>
-          <w:lang w:val="en-US"/>
-        </w:rPr>
-        <w:t xml:space="preserve">how they are separated </w:t>
-      </w:r>
-      <w:r>
-        <w:rPr>
-          <w:lang w:val="en-US"/>
-        </w:rPr>
-      </w:r>
-      <w:commentRangeEnd w:id="8"/>
-      <w:r>
-        <w:commentReference w:id="8"/>
-      </w:r>
-      <w:r>
-        <w:rPr>
-          <w:lang w:val="en-US"/>
-        </w:rPr>
-        <w:t>from the locations that are not included in the scope]</w:t>
-      </w:r>
-    </w:p>
-    <w:p>
-      <w:pPr>
-        <w:pStyle w:val="Heading2"/>
-        <w:rPr>
-          <w:lang w:val="en-US"/>
-        </w:rPr>
-      </w:pPr>
-      <w:bookmarkStart w:id="12" w:name="_Toc415648241"/>
-      <w:r>
-        <w:rPr>
-          <w:lang w:val="en-US"/>
-        </w:rPr>
-        <w:t>Networks and IT infrastructure</w:t>
-      </w:r>
-      <w:bookmarkEnd w:id="12"/>
-    </w:p>
-    <w:p>
-      <w:pPr>
-        <w:pStyle w:val="Normal"/>
-        <w:numPr>
-          <w:ilvl w:val="0"/>
-          <w:numId w:val="0"/>
-        </w:numPr>
-        <w:spacing w:lineRule="auto" w:line="240"/>
-        <w:ind w:hanging="0" w:left="0"/>
-        <w:rPr>
-          <w:lang w:val="en-US"/>
-        </w:rPr>
-      </w:pPr>
-      <w:r>
-        <w:rPr>
-          <w:lang w:val="en-US"/>
-        </w:rPr>
-        <w:t xml:space="preserve">[specify the networks and related IT infrastructure that are included in the scope, and </w:t>
-      </w:r>
-      <w:commentRangeStart w:id="9"/>
-      <w:r>
-        <w:rPr>
-          <w:lang w:val="en-US"/>
-        </w:rPr>
-        <w:t xml:space="preserve">how they are separated </w:t>
-      </w:r>
-      <w:r>
-        <w:rPr>
-          <w:lang w:val="en-US"/>
-        </w:rPr>
-      </w:r>
-      <w:commentRangeEnd w:id="9"/>
-      <w:r>
-        <w:commentReference w:id="9"/>
-      </w:r>
-      <w:r>
-        <w:rPr>
-          <w:lang w:val="en-US"/>
-        </w:rPr>
-        <w:t>from the networks not included in the scope]</w:t>
-      </w:r>
-    </w:p>
-    <w:p>
-      <w:pPr>
-        <w:pStyle w:val="Heading2"/>
-        <w:rPr>
-          <w:lang w:val="en-US"/>
-        </w:rPr>
-      </w:pPr>
-      <w:bookmarkStart w:id="13" w:name="_Toc415648242"/>
-      <w:bookmarkStart w:id="14" w:name="_Toc264805709"/>
-      <w:r>
-        <w:rPr>
-          <w:lang w:val="en-US"/>
-        </w:rPr>
-        <w:t>Exclusions from the scope</w:t>
-      </w:r>
-      <w:bookmarkEnd w:id="13"/>
-      <w:bookmarkEnd w:id="14"/>
-    </w:p>
-    <w:p>
-      <w:pPr>
-        <w:pStyle w:val="Normal"/>
-        <w:rPr>
-          <w:lang w:val="en-US"/>
-        </w:rPr>
-      </w:pPr>
-      <w:r>
-        <w:rPr>
-          <w:lang w:val="en-US"/>
-        </w:rPr>
-        <w:t>The following is not included in the scope: [specify individual organizational elements/resources which are to be specifically excluded from the scope].</w:t>
-      </w:r>
-    </w:p>
-    <w:p>
-      <w:pPr>
-        <w:pStyle w:val="Normal"/>
-        <w:rPr>
-          <w:lang w:val="en-US"/>
-        </w:rPr>
-      </w:pPr>
-      <w:r>
-        <w:rPr>
-          <w:lang w:val="en-US"/>
-        </w:rPr>
-      </w:r>
-    </w:p>
-    <w:p>
-      <w:pPr>
-        <w:pStyle w:val="Heading1"/>
-        <w:rPr>
-          <w:lang w:val="en-US"/>
-        </w:rPr>
-      </w:pPr>
-      <w:bookmarkStart w:id="15" w:name="_Toc415648243"/>
-      <w:bookmarkStart w:id="16" w:name="_Toc264805710"/>
-      <w:r>
-        <w:rPr>
-          <w:lang w:val="en-US"/>
-        </w:rPr>
-        <w:t>Validity and document management</w:t>
-      </w:r>
-      <w:bookmarkEnd w:id="15"/>
-      <w:bookmarkEnd w:id="16"/>
-    </w:p>
-    <w:p>
-      <w:pPr>
-        <w:pStyle w:val="Normal"/>
-        <w:rPr>
-          <w:lang w:val="en-US"/>
-        </w:rPr>
-      </w:pPr>
-      <w:r>
-        <w:rPr>
-          <w:lang w:val="en-US"/>
-        </w:rPr>
-        <w:t>This document is valid as of [date].</w:t>
-      </w:r>
-    </w:p>
-    <w:p>
-      <w:pPr>
-        <w:pStyle w:val="Normal"/>
-        <w:rPr>
-          <w:lang w:val="en-US"/>
-        </w:rPr>
-      </w:pPr>
-      <w:r>
-        <w:rPr>
-          <w:lang w:val="en-US"/>
-        </w:rPr>
-        <w:t xml:space="preserve">The owner of this document is [job title], who must check and, if necessary, update the document at least </w:t>
-      </w:r>
-      <w:commentRangeStart w:id="10"/>
-      <w:r>
-        <w:rPr>
-          <w:lang w:val="en-US"/>
-        </w:rPr>
-        <w:t>once a year</w:t>
-      </w:r>
-      <w:r>
-        <w:rPr>
-          <w:lang w:val="en-US"/>
-        </w:rPr>
-      </w:r>
-      <w:commentRangeEnd w:id="10"/>
-      <w:r>
-        <w:commentReference w:id="10"/>
-      </w:r>
-      <w:r>
-        <w:rPr>
-          <w:lang w:val="en-US"/>
-        </w:rPr>
-        <w:t>.</w:t>
-      </w:r>
-    </w:p>
-    <w:p>
-      <w:pPr>
-        <w:pStyle w:val="Normal"/>
-        <w:rPr>
-          <w:lang w:val="en-US"/>
-        </w:rPr>
-      </w:pPr>
-      <w:r>
-        <w:rPr>
-          <w:lang w:val="en-US"/>
-        </w:rPr>
-        <w:t>When evaluating the effectiveness and adequacy of this document, the following criteria need to be considered:</w:t>
-      </w:r>
     </w:p>
     <w:p>
       <w:pPr>
@@ -2943,7 +2190,7 @@
         <w:rPr>
           <w:lang w:val="en-US"/>
         </w:rPr>
-        <w:t>number of incidents arising from unclear definition of the ISMS scope</w:t>
+        <w:t>ISO/IEC 27001 standard, clause 4.3</w:t>
       </w:r>
     </w:p>
     <w:p>
@@ -2953,16 +2200,16 @@
           <w:ilvl w:val="0"/>
           <w:numId w:val="2"/>
         </w:numPr>
-        <w:spacing w:before="0" w:after="0"/>
-        <w:rPr>
-          <w:lang w:val="en-US"/>
-        </w:rPr>
-      </w:pPr>
-      <w:r>
-        <w:rPr>
-          <w:lang w:val="en-US"/>
-        </w:rPr>
-        <w:t>number of corrective actions taken due to an inadequately defined ISMS scope</w:t>
+        <w:spacing w:lineRule="auto" w:line="240" w:before="0" w:after="143"/>
+        <w:rPr/>
+      </w:pPr>
+      <w:r>
+        <w:rPr>
+          <w:rStyle w:val="Strong"/>
+          <w:b w:val="false"/>
+          <w:bCs w:val="false"/>
+        </w:rPr>
+        <w:t>Project Plan for ISO 27001 Implementation</w:t>
       </w:r>
     </w:p>
     <w:p>
@@ -2980,7 +2227,333 @@
         <w:rPr>
           <w:lang w:val="en-US"/>
         </w:rPr>
-        <w:t>time put in by employees implementing the ISMS to resolve dilemmas concerning the unclear scope</w:t>
+        <w:t>Produre for Identification of Requirements</w:t>
+      </w:r>
+    </w:p>
+    <w:p>
+      <w:pPr>
+        <w:pStyle w:val="Normal"/>
+        <w:rPr>
+          <w:lang w:val="en-US"/>
+        </w:rPr>
+      </w:pPr>
+      <w:r>
+        <w:rPr>
+          <w:lang w:val="en-US"/>
+        </w:rPr>
+      </w:r>
+    </w:p>
+    <w:p>
+      <w:pPr>
+        <w:pStyle w:val="Heading1"/>
+        <w:spacing w:lineRule="auto" w:line="240"/>
+        <w:rPr>
+          <w:lang w:val="en-US"/>
+        </w:rPr>
+      </w:pPr>
+      <w:bookmarkStart w:id="5" w:name="_Toc264805704"/>
+      <w:bookmarkStart w:id="6" w:name="_Toc415648237"/>
+      <w:r>
+        <w:rPr>
+          <w:lang w:val="en-US"/>
+        </w:rPr>
+        <w:t>Definition of ISMS scope</w:t>
+      </w:r>
+      <w:bookmarkEnd w:id="5"/>
+      <w:bookmarkEnd w:id="6"/>
+    </w:p>
+    <w:p>
+      <w:pPr>
+        <w:pStyle w:val="Normal"/>
+        <w:rPr>
+          <w:lang w:val="en-US"/>
+        </w:rPr>
+      </w:pPr>
+      <w:r>
+        <w:rPr>
+          <w:lang w:val="en-US"/>
+        </w:rPr>
+        <w:t xml:space="preserve">The organization needs to define the boundaries of its ISMS in order to decide which information it wants to protect. Such information will need to be protected no matter whether it is additionally stored, processed or transferred in or out of the ISMS scope. The fact that some information is available outside of the scope doesn't mean the security measures won't apply to it – this only means that the responsibility for applying the security measures will be transferred to a third party who manages that information. </w:t>
+      </w:r>
+    </w:p>
+    <w:p>
+      <w:pPr>
+        <w:pStyle w:val="Normal"/>
+        <w:rPr>
+          <w:lang w:val="en-US"/>
+        </w:rPr>
+      </w:pPr>
+      <w:r>
+        <w:rPr>
+          <w:lang w:val="en-US"/>
+        </w:rPr>
+        <w:t>Taking into account the legal, regulatory, contractual and other requirements, the ISMS scope is defined as specified in the following items:</w:t>
+      </w:r>
+    </w:p>
+    <w:p>
+      <w:pPr>
+        <w:pStyle w:val="Heading2"/>
+        <w:rPr>
+          <w:lang w:val="en-US"/>
+        </w:rPr>
+      </w:pPr>
+      <w:bookmarkStart w:id="7" w:name="_Toc415648238"/>
+      <w:r>
+        <w:rPr>
+          <w:lang w:val="en-US"/>
+        </w:rPr>
+        <w:t>Processes and services</w:t>
+      </w:r>
+      <w:bookmarkEnd w:id="7"/>
+    </w:p>
+    <w:p>
+      <w:pPr>
+        <w:pStyle w:val="Normal"/>
+        <w:rPr>
+          <w:rStyle w:val="Strong"/>
+          <w:lang w:val="en-US"/>
+        </w:rPr>
+      </w:pPr>
+      <w:r>
+        <w:rPr>
+          <w:rStyle w:val="Strong"/>
+          <w:b w:val="false"/>
+          <w:bCs w:val="false"/>
+          <w:lang w:val="en-US"/>
+        </w:rPr>
+        <w:t>Virtual Training Platform, Cybersecurity Labs, Platform Administration and Security</w:t>
+      </w:r>
+    </w:p>
+    <w:p>
+      <w:pPr>
+        <w:pStyle w:val="Heading2"/>
+        <w:rPr>
+          <w:lang w:val="en-US"/>
+        </w:rPr>
+      </w:pPr>
+      <w:bookmarkStart w:id="8" w:name="_Toc264805706"/>
+      <w:bookmarkStart w:id="9" w:name="_Toc415648239"/>
+      <w:r>
+        <w:rPr>
+          <w:lang w:val="en-US"/>
+        </w:rPr>
+        <w:t>Organizational units</w:t>
+      </w:r>
+      <w:bookmarkEnd w:id="8"/>
+      <w:bookmarkEnd w:id="9"/>
+    </w:p>
+    <w:p>
+      <w:pPr>
+        <w:pStyle w:val="Normal"/>
+        <w:rPr>
+          <w:rStyle w:val="Strong"/>
+          <w:lang w:val="en-US"/>
+        </w:rPr>
+      </w:pPr>
+      <w:r>
+        <w:rPr>
+          <w:rStyle w:val="Strong"/>
+          <w:b w:val="false"/>
+          <w:bCs w:val="false"/>
+          <w:lang w:val="en-US"/>
+        </w:rPr>
+        <w:t>Platform Administration Team, Customer Support Team, Content Creation Team, Development Team</w:t>
+      </w:r>
+    </w:p>
+    <w:p>
+      <w:pPr>
+        <w:pStyle w:val="Heading2"/>
+        <w:rPr>
+          <w:lang w:val="en-US"/>
+        </w:rPr>
+      </w:pPr>
+      <w:bookmarkStart w:id="10" w:name="_Toc415648240"/>
+      <w:bookmarkStart w:id="11" w:name="_Toc264805707"/>
+      <w:r>
+        <w:rPr>
+          <w:lang w:val="en-US"/>
+        </w:rPr>
+        <w:t>Locations</w:t>
+      </w:r>
+      <w:bookmarkEnd w:id="10"/>
+      <w:bookmarkEnd w:id="11"/>
+    </w:p>
+    <w:p>
+      <w:pPr>
+        <w:pStyle w:val="Normal"/>
+        <w:rPr/>
+      </w:pPr>
+      <w:r>
+        <w:rPr>
+          <w:rStyle w:val="Strong"/>
+          <w:b w:val="false"/>
+          <w:bCs w:val="false"/>
+          <w:lang w:val="en-US"/>
+        </w:rPr>
+        <w:t>Headquarters, Data Centers, Remote Workspaces, User Locations.</w:t>
+      </w:r>
+    </w:p>
+    <w:p>
+      <w:pPr>
+        <w:pStyle w:val="Heading2"/>
+        <w:rPr>
+          <w:lang w:val="en-US"/>
+        </w:rPr>
+      </w:pPr>
+      <w:bookmarkStart w:id="12" w:name="_Toc415648241"/>
+      <w:r>
+        <w:rPr>
+          <w:lang w:val="en-US"/>
+        </w:rPr>
+        <w:t>Networks and IT infrastructure</w:t>
+      </w:r>
+      <w:bookmarkEnd w:id="12"/>
+    </w:p>
+    <w:p>
+      <w:pPr>
+        <w:pStyle w:val="Normal"/>
+        <w:rPr/>
+      </w:pPr>
+      <w:r>
+        <w:rPr>
+          <w:rStyle w:val="Strong"/>
+          <w:b w:val="false"/>
+          <w:bCs w:val="false"/>
+          <w:lang w:val="en-US"/>
+        </w:rPr>
+        <w:t>Internal Network, Production Network, Development and Testing Network, Customer Support Networ</w:t>
+      </w:r>
+    </w:p>
+    <w:p>
+      <w:pPr>
+        <w:pStyle w:val="Normal"/>
+        <w:rPr>
+          <w:rStyle w:val="Strong"/>
+          <w:b w:val="false"/>
+          <w:bCs w:val="false"/>
+          <w:lang w:val="en-US"/>
+        </w:rPr>
+      </w:pPr>
+      <w:r>
+        <w:rPr/>
+      </w:r>
+    </w:p>
+    <w:p>
+      <w:pPr>
+        <w:pStyle w:val="Heading2"/>
+        <w:rPr>
+          <w:lang w:val="en-US"/>
+        </w:rPr>
+      </w:pPr>
+      <w:bookmarkStart w:id="13" w:name="_Toc415648242"/>
+      <w:bookmarkStart w:id="14" w:name="_Toc264805709"/>
+      <w:r>
+        <w:rPr>
+          <w:lang w:val="en-US"/>
+        </w:rPr>
+        <w:t>Exclusions from the scope</w:t>
+      </w:r>
+      <w:bookmarkEnd w:id="13"/>
+      <w:bookmarkEnd w:id="14"/>
+    </w:p>
+    <w:p>
+      <w:pPr>
+        <w:pStyle w:val="Normal"/>
+        <w:rPr>
+          <w:lang w:val="en-US"/>
+        </w:rPr>
+      </w:pPr>
+      <w:r>
+        <w:rPr>
+          <w:lang w:val="en-US"/>
+        </w:rPr>
+        <w:t xml:space="preserve">The following is not included in the scope: </w:t>
+      </w:r>
+      <w:r>
+        <w:rPr>
+          <w:rStyle w:val="Strong"/>
+          <w:b w:val="false"/>
+          <w:bCs w:val="false"/>
+          <w:lang w:val="en-US"/>
+        </w:rPr>
+        <w:t>Third-party Services, User-Owned Devices, Physical Security Measures</w:t>
+      </w:r>
+      <w:r>
+        <w:rPr>
+          <w:lang w:val="en-US"/>
+        </w:rPr>
+        <w:t>.</w:t>
+      </w:r>
+    </w:p>
+    <w:p>
+      <w:pPr>
+        <w:pStyle w:val="Normal"/>
+        <w:rPr>
+          <w:lang w:val="en-US"/>
+        </w:rPr>
+      </w:pPr>
+      <w:r>
+        <w:rPr>
+          <w:lang w:val="en-US"/>
+        </w:rPr>
+      </w:r>
+    </w:p>
+    <w:p>
+      <w:pPr>
+        <w:pStyle w:val="Heading1"/>
+        <w:rPr>
+          <w:lang w:val="en-US"/>
+        </w:rPr>
+      </w:pPr>
+      <w:bookmarkStart w:id="15" w:name="_Toc415648243"/>
+      <w:bookmarkStart w:id="16" w:name="_Toc264805710"/>
+      <w:r>
+        <w:rPr>
+          <w:lang w:val="en-US"/>
+        </w:rPr>
+        <w:t>Validity and document management</w:t>
+      </w:r>
+      <w:bookmarkEnd w:id="15"/>
+      <w:bookmarkEnd w:id="16"/>
+    </w:p>
+    <w:p>
+      <w:pPr>
+        <w:pStyle w:val="Normal"/>
+        <w:rPr>
+          <w:lang w:val="en-US"/>
+        </w:rPr>
+      </w:pPr>
+      <w:r>
+        <w:rPr>
+          <w:lang w:val="en-US"/>
+        </w:rPr>
+        <w:t xml:space="preserve">This document is valid as of </w:t>
+      </w:r>
+      <w:r>
+        <w:rPr>
+          <w:lang w:val="en-US"/>
+        </w:rPr>
+        <w:t>2025-04-05</w:t>
+      </w:r>
+      <w:r>
+        <w:rPr>
+          <w:lang w:val="en-US"/>
+        </w:rPr>
+        <w:t>.</w:t>
+      </w:r>
+    </w:p>
+    <w:p>
+      <w:pPr>
+        <w:pStyle w:val="Normal"/>
+        <w:rPr>
+          <w:lang w:val="en-US"/>
+        </w:rPr>
+      </w:pPr>
+      <w:r>
+        <w:rPr>
+          <w:lang w:val="en-US"/>
+        </w:rPr>
+        <w:t>The owner of this document is Ashu Savani , who must check and, if necessary, update the document at least once a year.</w:t>
       </w:r>
     </w:p>
     <w:p>
@@ -3004,12 +2577,11 @@
           <w:lang w:val="en-US"/>
         </w:rPr>
       </w:pPr>
-      <w:commentRangeStart w:id="11"/>
-      <w:r>
-        <w:rPr>
-          <w:lang w:val="en-US"/>
-        </w:rPr>
-        <w:t>[job title]</w:t>
+      <w:r>
+        <w:rPr>
+          <w:lang w:val="en-US"/>
+        </w:rPr>
+        <w:t>Co-founders</w:t>
       </w:r>
     </w:p>
     <w:p>
@@ -3024,7 +2596,7 @@
         <w:rPr>
           <w:lang w:val="en-US"/>
         </w:rPr>
-        <w:t>[name]</w:t>
+        <w:t xml:space="preserve">Ashu Savani </w:t>
       </w:r>
     </w:p>
     <w:p>
@@ -3082,25 +2654,16 @@
         <w:rPr>
           <w:lang w:val="en-US"/>
         </w:rPr>
-        <w:t>[signature]</w:t>
-      </w:r>
-      <w:commentRangeEnd w:id="11"/>
-      <w:r>
-        <w:commentReference w:id="11"/>
-      </w:r>
-      <w:r>
-        <w:rPr>
-          <w:lang w:val="en-US"/>
-        </w:rPr>
+        <w:t>Ashu S.</w:t>
       </w:r>
     </w:p>
     <w:sectPr>
-      <w:headerReference w:type="even" r:id="rId2"/>
-      <w:headerReference w:type="default" r:id="rId3"/>
-      <w:headerReference w:type="first" r:id="rId4"/>
-      <w:footerReference w:type="even" r:id="rId5"/>
-      <w:footerReference w:type="default" r:id="rId6"/>
-      <w:footerReference w:type="first" r:id="rId7"/>
+      <w:headerReference w:type="even" r:id="rId3"/>
+      <w:headerReference w:type="default" r:id="rId4"/>
+      <w:headerReference w:type="first" r:id="rId5"/>
+      <w:footerReference w:type="even" r:id="rId6"/>
+      <w:footerReference w:type="default" r:id="rId7"/>
+      <w:footerReference w:type="first" r:id="rId8"/>
       <w:type w:val="nextPage"/>
       <w:pgSz w:w="11906" w:h="16838"/>
       <w:pgMar w:left="1417" w:right="1417" w:gutter="0" w:header="708" w:top="1417" w:footer="708" w:bottom="1417"/>
@@ -3112,377 +2675,6 @@
     </w:sectPr>
   </w:body>
 </w:document>
-</file>
-
-<file path=word/comments.xml><?xml version="1.0" encoding="utf-8"?>
-<w:comments xmlns:o="urn:schemas-microsoft-com:office:office" xmlns:r="http://schemas.openxmlformats.org/officeDocument/2006/relationships" xmlns:v="urn:schemas-microsoft-com:vml" xmlns:w="http://schemas.openxmlformats.org/wordprocessingml/2006/main" xmlns:w10="urn:schemas-microsoft-com:office:word" xmlns:wp="http://schemas.openxmlformats.org/drawingml/2006/wordprocessingDrawing" xmlns:wps="http://schemas.microsoft.com/office/word/2010/wordprocessingShape" xmlns:wpg="http://schemas.microsoft.com/office/word/2010/wordprocessingGroup" xmlns:mc="http://schemas.openxmlformats.org/markup-compatibility/2006" xmlns:wp14="http://schemas.microsoft.com/office/word/2010/wordprocessingDrawing" xmlns:w14="http://schemas.microsoft.com/office/word/2010/wordml" xmlns:w15="http://schemas.microsoft.com/office/word/2012/wordml" mc:Ignorable="w14 wp14 w15">
-  <w:comment w:id="0" w:author="Dejan Kosutic" w:date="2015-04-01T10:40:00Z" w:initials="DK">
-    <w:p>
-      <w:pPr>
-        <w:overflowPunct w:val="false"/>
-        <w:spacing w:before="0" w:after="0" w:lineRule="auto" w:line="240"/>
-        <w:rPr/>
-      </w:pPr>
-      <w:r>
-        <w:rPr>
-          <w:rFonts w:ascii="Liberation Serif" w:hAnsi="Liberation Serif" w:eastAsia="Tahoma" w:cs="Tahoma"/>
-          <w:sz w:val="24"/>
-          <w:szCs w:val="24"/>
-          <w:lang w:val="en-US" w:eastAsia="en-US" w:bidi="en-US"/>
-        </w:rPr>
-        <w:t>To learn how to fill in this document, see</w:t>
-      </w:r>
-      <w:r>
-        <w:rPr>
-          <w:rFonts w:ascii="Liberation Serif" w:hAnsi="Liberation Serif" w:eastAsia="Tahoma" w:cs="Tahoma"/>
-          <w:strike/>
-          <w:sz w:val="24"/>
-          <w:szCs w:val="24"/>
-          <w:lang w:val="en-US" w:eastAsia="en-US" w:bidi="en-US"/>
-        </w:rPr>
-        <w:t xml:space="preserve"> </w:t>
-      </w:r>
-      <w:r>
-        <w:rPr>
-          <w:rFonts w:ascii="Liberation Serif" w:hAnsi="Liberation Serif" w:eastAsia="Tahoma" w:cs="Tahoma"/>
-          <w:sz w:val="24"/>
-          <w:szCs w:val="24"/>
-          <w:lang w:val="en-US" w:eastAsia="en-US" w:bidi="en-US"/>
-        </w:rPr>
-        <w:t xml:space="preserve">this </w:t>
-      </w:r>
-      <w:r>
-        <w:rPr>
-          <w:rFonts w:ascii="Liberation Serif" w:hAnsi="Liberation Serif" w:eastAsia="Tahoma" w:cs="Tahoma"/>
-          <w:b/>
-          <w:sz w:val="24"/>
-          <w:szCs w:val="24"/>
-          <w:lang w:val="en-US" w:eastAsia="en-US" w:bidi="en-US"/>
-        </w:rPr>
-        <w:t>video tutorial:</w:t>
-      </w:r>
-      <w:r>
-        <w:rPr>
-          <w:rFonts w:ascii="Liberation Serif" w:hAnsi="Liberation Serif" w:eastAsia="Tahoma" w:cs="Tahoma"/>
-          <w:sz w:val="24"/>
-          <w:szCs w:val="24"/>
-          <w:lang w:val="en-US" w:eastAsia="en-US" w:bidi="en-US"/>
-        </w:rPr>
-        <w:t xml:space="preserve"> How to Define and Document the ISMS Scope According to ISO 27001</w:t>
-      </w:r>
-    </w:p>
-    <w:p>
-      <w:pPr>
-        <w:overflowPunct w:val="false"/>
-        <w:spacing w:before="0" w:after="0" w:lineRule="auto" w:line="240"/>
-        <w:rPr/>
-      </w:pPr>
-      <w:r>
-        <w:rPr>
-          <w:rFonts w:ascii="Liberation Serif" w:hAnsi="Liberation Serif" w:eastAsia="Tahoma" w:cs="Tahoma"/>
-          <w:sz w:val="24"/>
-          <w:szCs w:val="24"/>
-          <w:lang w:val="en-US" w:eastAsia="en-US" w:bidi="en-US"/>
-        </w:rPr>
-        <w:t xml:space="preserve">- If you purchased the toolkit, you’ll find it in the ISO 27001 &amp; ISO 22301 Customer Portal: </w:t>
-      </w:r>
-      <w:hyperlink r:id="rId1">
-        <w:r>
-          <w:rPr>
-            <w:rFonts w:ascii="Liberation Serif" w:hAnsi="Liberation Serif" w:eastAsia="Tahoma" w:cs="Tahoma"/>
-            <w:sz w:val="24"/>
-            <w:szCs w:val="24"/>
-            <w:lang w:val="en-US" w:eastAsia="en-US" w:bidi="en-US"/>
-          </w:rPr>
-          <w:t>https://epps.customerhub.net/</w:t>
-        </w:r>
-      </w:hyperlink>
-      <w:r>
-        <w:rPr>
-          <w:rFonts w:ascii="Liberation Serif" w:hAnsi="Liberation Serif" w:eastAsia="Tahoma" w:cs="Tahoma"/>
-          <w:sz w:val="24"/>
-          <w:szCs w:val="24"/>
-          <w:lang w:val="en-US" w:eastAsia="en-US" w:bidi="en-US"/>
-        </w:rPr>
-        <w:t xml:space="preserve"> </w:t>
-      </w:r>
-    </w:p>
-    <w:p>
-      <w:pPr>
-        <w:overflowPunct w:val="false"/>
-        <w:spacing w:before="0" w:after="0" w:lineRule="auto" w:line="240"/>
-        <w:rPr/>
-      </w:pPr>
-      <w:r>
-        <w:rPr>
-          <w:rFonts w:ascii="Liberation Serif" w:hAnsi="Liberation Serif" w:eastAsia="Tahoma" w:cs="Tahoma"/>
-          <w:sz w:val="24"/>
-          <w:szCs w:val="24"/>
-          <w:lang w:val="en-US" w:eastAsia="en-US" w:bidi="en-US"/>
-        </w:rPr>
-        <w:t xml:space="preserve">- If you didn’t purchase the toolkit, you’ll find the preview of the tutorial here: </w:t>
-      </w:r>
-      <w:hyperlink r:id="rId2">
-        <w:r>
-          <w:rPr>
-            <w:rFonts w:ascii="Liberation Serif" w:hAnsi="Liberation Serif" w:eastAsia="Tahoma" w:cs="Tahoma"/>
-            <w:sz w:val="24"/>
-            <w:szCs w:val="24"/>
-            <w:lang w:val="en-US" w:eastAsia="en-US" w:bidi="en-US"/>
-          </w:rPr>
-          <w:t>http://www.iso27001standard.com/tutorial/video-tutorial-how-to-document-the-iso-27001-scope/</w:t>
-        </w:r>
-      </w:hyperlink>
-      <w:r>
-        <w:rPr>
-          <w:rFonts w:ascii="Liberation Serif" w:hAnsi="Liberation Serif" w:eastAsia="Tahoma" w:cs="Tahoma"/>
-          <w:sz w:val="24"/>
-          <w:szCs w:val="24"/>
-          <w:lang w:val="en-US" w:eastAsia="en-US" w:bidi="en-US"/>
-        </w:rPr>
-        <w:t xml:space="preserve"> </w:t>
-      </w:r>
-    </w:p>
-  </w:comment>
-  <w:comment w:id="1" w:author="Dejan Kosutic" w:date="2015-02-24T18:26:00Z" w:initials="DK">
-    <w:p>
-      <w:pPr>
-        <w:overflowPunct w:val="false"/>
-        <w:spacing w:before="0" w:after="0" w:lineRule="auto" w:line="240"/>
-        <w:rPr/>
-      </w:pPr>
-      <w:r>
-        <w:rPr>
-          <w:rFonts w:ascii="Liberation Serif" w:hAnsi="Liberation Serif" w:eastAsia="Tahoma" w:cs="Tahoma"/>
-          <w:sz w:val="24"/>
-          <w:szCs w:val="24"/>
-          <w:lang w:val="en-US" w:eastAsia="en-US" w:bidi="en-US"/>
-        </w:rPr>
-        <w:t xml:space="preserve">To learn how to define the scope, read this article: How to define the ISMS scope </w:t>
-      </w:r>
-      <w:hyperlink r:id="rId3">
-        <w:r>
-          <w:rPr>
-            <w:rFonts w:ascii="Liberation Serif" w:hAnsi="Liberation Serif" w:eastAsia="Tahoma" w:cs="Tahoma"/>
-            <w:sz w:val="24"/>
-            <w:szCs w:val="24"/>
-            <w:lang w:val="en-US" w:eastAsia="en-US" w:bidi="en-US"/>
-          </w:rPr>
-          <w:t>http://www.iso27001standard.com/blog/2014/10/13/how-to-define-the-isms-scope/</w:t>
-        </w:r>
-      </w:hyperlink>
-      <w:r>
-        <w:rPr>
-          <w:rFonts w:ascii="Liberation Serif" w:hAnsi="Liberation Serif" w:eastAsia="Tahoma" w:cs="Tahoma"/>
-          <w:sz w:val="24"/>
-          <w:szCs w:val="24"/>
-          <w:lang w:val="en-US" w:eastAsia="en-US" w:bidi="en-US"/>
-        </w:rPr>
-        <w:t xml:space="preserve"> </w:t>
-      </w:r>
-    </w:p>
-  </w:comment>
-  <w:comment w:id="2" w:author="Dejan Košutić" w:date="2013-09-17T23:49:00Z" w:initials="DK">
-    <w:p>
-      <w:pPr>
-        <w:overflowPunct w:val="false"/>
-        <w:spacing w:before="0" w:after="0" w:lineRule="auto" w:line="240"/>
-        <w:rPr/>
-      </w:pPr>
-      <w:r>
-        <w:rPr>
-          <w:rFonts w:ascii="Liberation Serif" w:hAnsi="Liberation Serif" w:eastAsia="Tahoma" w:cs="Tahoma"/>
-          <w:sz w:val="24"/>
-          <w:szCs w:val="24"/>
-          <w:lang w:val="en-US" w:eastAsia="en-US" w:bidi="en-US"/>
-        </w:rPr>
-        <w:t>All fields in this document marked by square brackets [ ] must be filled in.</w:t>
-      </w:r>
-    </w:p>
-  </w:comment>
-  <w:comment w:id="3" w:author="Dejan Košutić" w:date="2013-09-17T23:49:00Z" w:initials="DK">
-    <w:p>
-      <w:pPr>
-        <w:overflowPunct w:val="false"/>
-        <w:spacing w:before="0" w:after="0" w:lineRule="auto" w:line="240"/>
-        <w:rPr/>
-      </w:pPr>
-      <w:r>
-        <w:rPr>
-          <w:rFonts w:ascii="Liberation Serif" w:hAnsi="Liberation Serif" w:eastAsia="Tahoma" w:cs="Tahoma"/>
-          <w:sz w:val="24"/>
-          <w:szCs w:val="24"/>
-          <w:lang w:val="en-US" w:eastAsia="en-US" w:bidi="en-US"/>
-        </w:rPr>
-        <w:t>The document coding system should be in line with the organization's existing system for document coding; in case such a system is not in place, this line may be deleted.</w:t>
-      </w:r>
-    </w:p>
-  </w:comment>
-  <w:comment w:id="4" w:author="Dejan Košutić" w:date="2015-04-01T10:40:00Z" w:initials="DK">
-    <w:p>
-      <w:pPr>
-        <w:overflowPunct w:val="false"/>
-        <w:spacing w:before="0" w:after="0" w:lineRule="auto" w:line="240"/>
-        <w:rPr/>
-      </w:pPr>
-      <w:r>
-        <w:rPr>
-          <w:rFonts w:ascii="Liberation Serif" w:hAnsi="Liberation Serif" w:eastAsia="Tahoma" w:cs="Tahoma"/>
-          <w:sz w:val="24"/>
-          <w:szCs w:val="24"/>
-          <w:lang w:val="en-US" w:eastAsia="en-US" w:bidi="en-US"/>
-        </w:rPr>
-        <w:t>Provide names of all other employees who must have access to this document.</w:t>
-      </w:r>
-    </w:p>
-  </w:comment>
-  <w:comment w:id="5" w:author="Dejan Košutić" w:date="2015-04-01T10:40:00Z" w:initials="DK">
-    <w:p>
-      <w:pPr>
-        <w:overflowPunct w:val="false"/>
-        <w:spacing w:before="0" w:after="0" w:lineRule="auto" w:line="240"/>
-        <w:rPr/>
-      </w:pPr>
-      <w:r>
-        <w:rPr>
-          <w:rFonts w:ascii="Liberation Serif" w:hAnsi="Liberation Serif" w:eastAsia="Tahoma" w:cs="Tahoma"/>
-          <w:sz w:val="24"/>
-          <w:szCs w:val="24"/>
-          <w:lang w:val="en-US" w:eastAsia="en-US" w:bidi="en-US"/>
-        </w:rPr>
-        <w:t>Include this item if a Project Plan exists.</w:t>
-      </w:r>
-    </w:p>
-  </w:comment>
-  <w:comment w:id="6" w:author="Dejan Kosutic" w:date="2015-02-25T16:09:00Z" w:initials="DK">
-    <w:p>
-      <w:pPr>
-        <w:overflowPunct w:val="false"/>
-        <w:spacing w:before="0" w:after="0" w:lineRule="auto" w:line="240"/>
-        <w:rPr/>
-      </w:pPr>
-      <w:r>
-        <w:rPr>
-          <w:rFonts w:ascii="Liberation Serif" w:hAnsi="Liberation Serif" w:eastAsia="Tahoma" w:cs="Tahoma"/>
-          <w:sz w:val="24"/>
-          <w:szCs w:val="24"/>
-          <w:lang w:val="en-US" w:eastAsia="en-US" w:bidi="en-US"/>
-        </w:rPr>
-        <w:t xml:space="preserve">When doing this, you have to take into account the interfaces and dependencies, as explained in the article How to define the ISMS scope </w:t>
-      </w:r>
-      <w:hyperlink r:id="rId4">
-        <w:r>
-          <w:rPr>
-            <w:rFonts w:ascii="Liberation Serif" w:hAnsi="Liberation Serif" w:eastAsia="Tahoma" w:cs="Tahoma"/>
-            <w:sz w:val="24"/>
-            <w:szCs w:val="24"/>
-            <w:lang w:val="en-US" w:eastAsia="en-US" w:bidi="en-US"/>
-          </w:rPr>
-          <w:t>http://www.iso27001standard.com/blog/2014/10/13/how-to-define-the-isms-scope/</w:t>
-        </w:r>
-      </w:hyperlink>
-      <w:r>
-        <w:rPr>
-          <w:rFonts w:ascii="Liberation Serif" w:hAnsi="Liberation Serif" w:eastAsia="Tahoma" w:cs="Tahoma"/>
-          <w:sz w:val="24"/>
-          <w:szCs w:val="24"/>
-          <w:lang w:val="en-US" w:eastAsia="en-US" w:bidi="en-US"/>
-        </w:rPr>
-        <w:t xml:space="preserve"> </w:t>
-      </w:r>
-    </w:p>
-  </w:comment>
-  <w:comment w:id="7" w:author="Dejan Kosutic" w:date="2013-09-30T14:34:00Z" w:initials="DK">
-    <w:p>
-      <w:pPr>
-        <w:overflowPunct w:val="false"/>
-        <w:spacing w:before="0" w:after="0" w:lineRule="auto" w:line="240"/>
-        <w:rPr/>
-      </w:pPr>
-      <w:r>
-        <w:rPr>
-          <w:rFonts w:ascii="Liberation Serif" w:hAnsi="Liberation Serif" w:eastAsia="Tahoma" w:cs="Tahoma"/>
-          <w:sz w:val="24"/>
-          <w:szCs w:val="24"/>
-          <w:lang w:val="en-US" w:eastAsia="en-US" w:bidi="en-US"/>
-        </w:rPr>
-        <w:t>E.g. walls, doors, etc.</w:t>
-      </w:r>
-    </w:p>
-  </w:comment>
-  <w:comment w:id="8" w:author="Dejan Kosutic" w:date="2013-09-30T14:35:00Z" w:initials="DK">
-    <w:p>
-      <w:pPr>
-        <w:overflowPunct w:val="false"/>
-        <w:spacing w:before="0" w:after="0" w:lineRule="auto" w:line="240"/>
-        <w:rPr/>
-      </w:pPr>
-      <w:r>
-        <w:rPr>
-          <w:rFonts w:ascii="Liberation Serif" w:hAnsi="Liberation Serif" w:eastAsia="Tahoma" w:cs="Tahoma"/>
-          <w:sz w:val="24"/>
-          <w:szCs w:val="24"/>
-          <w:lang w:val="en-US" w:eastAsia="en-US" w:bidi="en-US"/>
-        </w:rPr>
-        <w:t>E.g. walls, doors, separate building, etc.</w:t>
-      </w:r>
-    </w:p>
-  </w:comment>
-  <w:comment w:id="9" w:author="Dejan Kosutic" w:date="2013-09-30T14:35:00Z" w:initials="DK">
-    <w:p>
-      <w:pPr>
-        <w:overflowPunct w:val="false"/>
-        <w:spacing w:before="0" w:after="0" w:lineRule="auto" w:line="240"/>
-        <w:rPr/>
-      </w:pPr>
-      <w:r>
-        <w:rPr>
-          <w:rFonts w:ascii="Liberation Serif" w:hAnsi="Liberation Serif" w:eastAsia="Tahoma" w:cs="Tahoma"/>
-          <w:sz w:val="24"/>
-          <w:szCs w:val="24"/>
-          <w:lang w:val="en-US" w:eastAsia="en-US" w:bidi="en-US"/>
-        </w:rPr>
-        <w:t>E.g. firewall</w:t>
-      </w:r>
-    </w:p>
-  </w:comment>
-  <w:comment w:id="10" w:author="Dejan Košutić" w:date="2015-04-01T10:41:00Z" w:initials="DK">
-    <w:p>
-      <w:pPr>
-        <w:overflowPunct w:val="false"/>
-        <w:spacing w:before="0" w:after="0" w:lineRule="auto" w:line="240"/>
-        <w:rPr/>
-      </w:pPr>
-      <w:r>
-        <w:rPr>
-          <w:rFonts w:ascii="Liberation Serif" w:hAnsi="Liberation Serif" w:eastAsia="Tahoma" w:cs="Tahoma"/>
-          <w:sz w:val="24"/>
-          <w:szCs w:val="24"/>
-          <w:lang w:val="en-US" w:eastAsia="en-US" w:bidi="en-US"/>
-        </w:rPr>
-        <w:t>This is only a recommendation; adjust frequency as appropriate.</w:t>
-      </w:r>
-    </w:p>
-  </w:comment>
-  <w:comment w:id="11" w:author="Dejan Košutić" w:date="2015-04-01T10:41:00Z" w:initials="DK">
-    <w:p>
-      <w:pPr>
-        <w:overflowPunct w:val="false"/>
-        <w:spacing w:before="0" w:after="0" w:lineRule="auto" w:line="240"/>
-        <w:rPr/>
-      </w:pPr>
-      <w:r>
-        <w:rPr>
-          <w:rFonts w:ascii="Liberation Serif" w:hAnsi="Liberation Serif" w:eastAsia="Tahoma" w:cs="Tahoma"/>
-          <w:sz w:val="24"/>
-          <w:szCs w:val="24"/>
-          <w:lang w:val="en-US" w:eastAsia="en-US" w:bidi="en-US"/>
-        </w:rPr>
-        <w:t>Only necessary if the Procedure for Document Control prescribes that paper documents must be signed.</w:t>
-      </w:r>
-    </w:p>
-  </w:comment>
-</w:comments>
 </file>
 
 <file path=word/footer1.xml><?xml version="1.0" encoding="utf-8"?>
@@ -3517,15 +2709,15 @@
       <w:tblLook w:val="04a0" w:noHBand="0" w:noVBand="1" w:firstColumn="1" w:lastRow="0" w:lastColumn="0" w:firstRow="1"/>
     </w:tblPr>
     <w:tblGrid>
-      <w:gridCol w:w="3509"/>
-      <w:gridCol w:w="2128"/>
+      <w:gridCol w:w="3507"/>
+      <w:gridCol w:w="2130"/>
       <w:gridCol w:w="3685"/>
     </w:tblGrid>
     <w:tr>
       <w:trPr/>
       <w:tc>
         <w:tcPr>
-          <w:tcW w:w="3509" w:type="dxa"/>
+          <w:tcW w:w="3507" w:type="dxa"/>
           <w:tcBorders>
             <w:top w:val="single" w:sz="4" w:space="0" w:color="000000"/>
           </w:tcBorders>
@@ -3549,7 +2741,7 @@
       </w:tc>
       <w:tc>
         <w:tcPr>
-          <w:tcW w:w="2128" w:type="dxa"/>
+          <w:tcW w:w="2130" w:type="dxa"/>
           <w:tcBorders>
             <w:top w:val="single" w:sz="4" w:space="0" w:color="000000"/>
           </w:tcBorders>
@@ -3568,7 +2760,7 @@
             <w:rPr>
               <w:sz w:val="18"/>
             </w:rPr>
-            <w:t>ver [version] from [date]</w:t>
+            <w:t>Ver 0.2  from 2024-04-02</w:t>
           </w:r>
         </w:p>
       </w:tc>
@@ -3622,7 +2814,7 @@
               <w:sz w:val="18"/>
               <w:b/>
             </w:rPr>
-            <w:t>4</w:t>
+            <w:t>2</w:t>
           </w:r>
           <w:r>
             <w:rPr>
@@ -3781,7 +2973,7 @@
             <w:rPr>
               <w:sz w:val="20"/>
             </w:rPr>
-            <w:t>[organization name]</w:t>
+            <w:t>TryHackMe</w:t>
           </w:r>
         </w:p>
       </w:tc>
@@ -3794,19 +2986,19 @@
         </w:tcPr>
         <w:p>
           <w:pPr>
-            <w:pStyle w:val="Header"/>
-            <w:spacing w:before="0" w:after="0"/>
-            <w:jc w:val="right"/>
+            <w:pStyle w:val="Normal"/>
+            <w:spacing w:before="0" w:after="200"/>
+            <w:jc w:val="center"/>
             <w:rPr>
-              <w:sz w:val="20"/>
-              <w:szCs w:val="20"/>
+              <w:lang w:val="en-US"/>
             </w:rPr>
           </w:pPr>
           <w:r>
             <w:rPr>
               <w:sz w:val="20"/>
+              <w:szCs w:val="20"/>
             </w:rPr>
-            <w:t>[confidentiality level]</w:t>
+            <w:t>Confidential</w:t>
           </w:r>
         </w:p>
       </w:tc>
@@ -4115,151 +3307,11 @@
       </w:rPr>
     </w:lvl>
   </w:abstractNum>
-  <w:abstractNum w:abstractNumId="3">
-    <w:lvl w:ilvl="0">
-      <w:start w:val="1"/>
-      <w:numFmt w:val="bullet"/>
-      <w:lvlText w:val=""/>
-      <w:lvlJc w:val="left"/>
-      <w:pPr>
-        <w:tabs>
-          <w:tab w:val="num" w:pos="0"/>
-        </w:tabs>
-        <w:ind w:left="720" w:hanging="360"/>
-      </w:pPr>
-      <w:rPr>
-        <w:rFonts w:ascii="Symbol" w:hAnsi="Symbol" w:cs="Symbol" w:hint="default"/>
-      </w:rPr>
-    </w:lvl>
-    <w:lvl w:ilvl="1">
-      <w:start w:val="1"/>
-      <w:numFmt w:val="bullet"/>
-      <w:lvlText w:val="o"/>
-      <w:lvlJc w:val="left"/>
-      <w:pPr>
-        <w:tabs>
-          <w:tab w:val="num" w:pos="0"/>
-        </w:tabs>
-        <w:ind w:left="1440" w:hanging="360"/>
-      </w:pPr>
-      <w:rPr>
-        <w:rFonts w:ascii="Courier New" w:hAnsi="Courier New" w:cs="Courier New" w:hint="default"/>
-      </w:rPr>
-    </w:lvl>
-    <w:lvl w:ilvl="2">
-      <w:start w:val="1"/>
-      <w:numFmt w:val="bullet"/>
-      <w:lvlText w:val=""/>
-      <w:lvlJc w:val="left"/>
-      <w:pPr>
-        <w:tabs>
-          <w:tab w:val="num" w:pos="0"/>
-        </w:tabs>
-        <w:ind w:left="2160" w:hanging="360"/>
-      </w:pPr>
-      <w:rPr>
-        <w:rFonts w:ascii="Wingdings" w:hAnsi="Wingdings" w:cs="Wingdings" w:hint="default"/>
-      </w:rPr>
-    </w:lvl>
-    <w:lvl w:ilvl="3">
-      <w:start w:val="1"/>
-      <w:numFmt w:val="bullet"/>
-      <w:lvlText w:val=""/>
-      <w:lvlJc w:val="left"/>
-      <w:pPr>
-        <w:tabs>
-          <w:tab w:val="num" w:pos="0"/>
-        </w:tabs>
-        <w:ind w:left="2880" w:hanging="360"/>
-      </w:pPr>
-      <w:rPr>
-        <w:rFonts w:ascii="Symbol" w:hAnsi="Symbol" w:cs="Symbol" w:hint="default"/>
-      </w:rPr>
-    </w:lvl>
-    <w:lvl w:ilvl="4">
-      <w:start w:val="1"/>
-      <w:numFmt w:val="bullet"/>
-      <w:lvlText w:val="o"/>
-      <w:lvlJc w:val="left"/>
-      <w:pPr>
-        <w:tabs>
-          <w:tab w:val="num" w:pos="0"/>
-        </w:tabs>
-        <w:ind w:left="3600" w:hanging="360"/>
-      </w:pPr>
-      <w:rPr>
-        <w:rFonts w:ascii="Courier New" w:hAnsi="Courier New" w:cs="Courier New" w:hint="default"/>
-      </w:rPr>
-    </w:lvl>
-    <w:lvl w:ilvl="5">
-      <w:start w:val="1"/>
-      <w:numFmt w:val="bullet"/>
-      <w:lvlText w:val=""/>
-      <w:lvlJc w:val="left"/>
-      <w:pPr>
-        <w:tabs>
-          <w:tab w:val="num" w:pos="0"/>
-        </w:tabs>
-        <w:ind w:left="4320" w:hanging="360"/>
-      </w:pPr>
-      <w:rPr>
-        <w:rFonts w:ascii="Wingdings" w:hAnsi="Wingdings" w:cs="Wingdings" w:hint="default"/>
-      </w:rPr>
-    </w:lvl>
-    <w:lvl w:ilvl="6">
-      <w:start w:val="1"/>
-      <w:numFmt w:val="bullet"/>
-      <w:lvlText w:val=""/>
-      <w:lvlJc w:val="left"/>
-      <w:pPr>
-        <w:tabs>
-          <w:tab w:val="num" w:pos="0"/>
-        </w:tabs>
-        <w:ind w:left="5040" w:hanging="360"/>
-      </w:pPr>
-      <w:rPr>
-        <w:rFonts w:ascii="Symbol" w:hAnsi="Symbol" w:cs="Symbol" w:hint="default"/>
-      </w:rPr>
-    </w:lvl>
-    <w:lvl w:ilvl="7">
-      <w:start w:val="1"/>
-      <w:numFmt w:val="bullet"/>
-      <w:lvlText w:val="o"/>
-      <w:lvlJc w:val="left"/>
-      <w:pPr>
-        <w:tabs>
-          <w:tab w:val="num" w:pos="0"/>
-        </w:tabs>
-        <w:ind w:left="5760" w:hanging="360"/>
-      </w:pPr>
-      <w:rPr>
-        <w:rFonts w:ascii="Courier New" w:hAnsi="Courier New" w:cs="Courier New" w:hint="default"/>
-      </w:rPr>
-    </w:lvl>
-    <w:lvl w:ilvl="8">
-      <w:start w:val="1"/>
-      <w:numFmt w:val="bullet"/>
-      <w:lvlText w:val=""/>
-      <w:lvlJc w:val="left"/>
-      <w:pPr>
-        <w:tabs>
-          <w:tab w:val="num" w:pos="0"/>
-        </w:tabs>
-        <w:ind w:left="6480" w:hanging="360"/>
-      </w:pPr>
-      <w:rPr>
-        <w:rFonts w:ascii="Wingdings" w:hAnsi="Wingdings" w:cs="Wingdings" w:hint="default"/>
-      </w:rPr>
-    </w:lvl>
-  </w:abstractNum>
   <w:num w:numId="1">
     <w:abstractNumId w:val="1"/>
   </w:num>
   <w:num w:numId="2">
     <w:abstractNumId w:val="2"/>
-  </w:num>
-  <w:num w:numId="3">
-    <w:abstractNumId w:val="3"/>
   </w:num>
 </w:numbering>
 </file>
@@ -4425,6 +3477,7 @@
     <w:rsid w:val="00e33a47"/>
     <w:pPr>
       <w:widowControl/>
+      <w:suppressAutoHyphens w:val="true"/>
       <w:bidi w:val="0"/>
       <w:spacing w:lineRule="auto" w:line="276" w:before="0" w:after="200"/>
       <w:jc w:val="left"/>
@@ -4649,6 +3702,14 @@
     <w:name w:val="Index Link"/>
     <w:qFormat/>
     <w:rPr/>
+  </w:style>
+  <w:style w:type="character" w:styleId="Strong">
+    <w:name w:val="Strong"/>
+    <w:qFormat/>
+    <w:rPr>
+      <w:b/>
+      <w:bCs/>
+    </w:rPr>
   </w:style>
   <w:style w:type="paragraph" w:styleId="Heading">
     <w:name w:val="Heading"/>
@@ -4992,6 +4053,7 @@
     <w:rsid w:val="007e243f"/>
     <w:pPr>
       <w:widowControl/>
+      <w:suppressAutoHyphens w:val="true"/>
       <w:bidi w:val="0"/>
       <w:spacing w:before="0" w:after="0"/>
       <w:jc w:val="left"/>

</xml_diff>

<commit_message>
Lucrarea practica 5 (doar materialele)
</commit_message>
<xml_diff>
--- a/Sem_II/MASI/Lab_4/ISMS_Scope_Document_EN.docx
+++ b/Sem_II/MASI/Lab_4/ISMS_Scope_Document_EN.docx
@@ -10,7 +10,9 @@
         </w:rPr>
       </w:pPr>
       <w:r>
-        <w:rPr/>
+        <w:rPr>
+          <w:lang w:val="en-US"/>
+        </w:rPr>
       </w:r>
     </w:p>
     <w:p>
@@ -178,7 +180,7 @@
         <w:rPr>
           <w:lang w:val="en-US"/>
         </w:rPr>
-        <w:t>[organization name]</w:t>
+        <w:t>TryHackMe</w:t>
       </w:r>
     </w:p>
     <w:p>
@@ -360,7 +362,15 @@
             </w:pPr>
             <w:r>
               <w:rPr/>
-              <w:t>0.1v</w:t>
+              <w:t>0.</w:t>
+            </w:r>
+            <w:r>
+              <w:rPr/>
+              <w:t>4</w:t>
+            </w:r>
+            <w:r>
+              <w:rPr/>
+              <w:t>v</w:t>
             </w:r>
           </w:p>
         </w:tc>
@@ -2090,8 +2100,8 @@
           <w:lang w:val="en-US"/>
         </w:rPr>
       </w:pPr>
-      <w:bookmarkStart w:id="1" w:name="_Toc415648235"/>
-      <w:bookmarkStart w:id="2" w:name="_Toc264805702"/>
+      <w:bookmarkStart w:id="1" w:name="_Toc264805702"/>
+      <w:bookmarkStart w:id="2" w:name="_Toc415648235"/>
       <w:r>
         <w:rPr>
           <w:lang w:val="en-US"/>
@@ -2140,7 +2150,19 @@
         <w:rPr>
           <w:lang w:val="en-US"/>
         </w:rPr>
-        <w:t>Users of this document are members of [organization name] management, members of the project team implementing the ISMS, and   Ben Spring, Ashu Savani .</w:t>
+        <w:t xml:space="preserve">Users of this document are members of </w:t>
+      </w:r>
+      <w:r>
+        <w:rPr>
+          <w:lang w:val="en-US"/>
+        </w:rPr>
+        <w:t>TryHackMe</w:t>
+      </w:r>
+      <w:r>
+        <w:rPr>
+          <w:lang w:val="en-US"/>
+        </w:rPr>
+        <w:t xml:space="preserve"> management, members of the project team implementing the ISMS, and   Ben Spring, Ashu Savani .</w:t>
       </w:r>
     </w:p>
     <w:p>
@@ -2163,8 +2185,8 @@
           <w:lang w:val="en-US"/>
         </w:rPr>
       </w:pPr>
-      <w:bookmarkStart w:id="3" w:name="_Toc415648236"/>
-      <w:bookmarkStart w:id="4" w:name="_Toc264805703"/>
+      <w:bookmarkStart w:id="3" w:name="_Toc264805703"/>
+      <w:bookmarkStart w:id="4" w:name="_Toc415648236"/>
       <w:r>
         <w:rPr>
           <w:lang w:val="en-US"/>
@@ -2233,6 +2255,24 @@
     <w:p>
       <w:pPr>
         <w:pStyle w:val="Normal"/>
+        <w:numPr>
+          <w:ilvl w:val="0"/>
+          <w:numId w:val="2"/>
+        </w:numPr>
+        <w:rPr>
+          <w:lang w:val="en-US"/>
+        </w:rPr>
+      </w:pPr>
+      <w:r>
+        <w:rPr>
+          <w:lang w:val="en-US"/>
+        </w:rPr>
+        <w:t>[list [email]]</w:t>
+      </w:r>
+    </w:p>
+    <w:p>
+      <w:pPr>
+        <w:pStyle w:val="Normal"/>
         <w:rPr>
           <w:lang w:val="en-US"/>
         </w:rPr>
@@ -2251,8 +2291,8 @@
           <w:lang w:val="en-US"/>
         </w:rPr>
       </w:pPr>
-      <w:bookmarkStart w:id="5" w:name="_Toc264805704"/>
-      <w:bookmarkStart w:id="6" w:name="_Toc415648237"/>
+      <w:bookmarkStart w:id="5" w:name="_Toc415648237"/>
+      <w:bookmarkStart w:id="6" w:name="_Toc264805704"/>
       <w:r>
         <w:rPr>
           <w:lang w:val="en-US"/>
@@ -2331,8 +2371,8 @@
           <w:lang w:val="en-US"/>
         </w:rPr>
       </w:pPr>
-      <w:bookmarkStart w:id="8" w:name="_Toc264805706"/>
-      <w:bookmarkStart w:id="9" w:name="_Toc415648239"/>
+      <w:bookmarkStart w:id="8" w:name="_Toc415648239"/>
+      <w:bookmarkStart w:id="9" w:name="_Toc264805706"/>
       <w:r>
         <w:rPr>
           <w:lang w:val="en-US"/>
@@ -2367,8 +2407,8 @@
           <w:lang w:val="en-US"/>
         </w:rPr>
       </w:pPr>
-      <w:bookmarkStart w:id="10" w:name="_Toc415648240"/>
-      <w:bookmarkStart w:id="11" w:name="_Toc264805707"/>
+      <w:bookmarkStart w:id="10" w:name="_Toc264805707"/>
+      <w:bookmarkStart w:id="11" w:name="_Toc415648240"/>
       <w:r>
         <w:rPr>
           <w:lang w:val="en-US"/>
@@ -2435,7 +2475,11 @@
         </w:rPr>
       </w:pPr>
       <w:r>
-        <w:rPr/>
+        <w:rPr>
+          <w:b w:val="false"/>
+          <w:bCs w:val="false"/>
+          <w:lang w:val="en-US"/>
+        </w:rPr>
       </w:r>
     </w:p>
     <w:p>
@@ -2445,8 +2489,8 @@
           <w:lang w:val="en-US"/>
         </w:rPr>
       </w:pPr>
-      <w:bookmarkStart w:id="13" w:name="_Toc415648242"/>
-      <w:bookmarkStart w:id="14" w:name="_Toc264805709"/>
+      <w:bookmarkStart w:id="13" w:name="_Toc264805709"/>
+      <w:bookmarkStart w:id="14" w:name="_Toc415648242"/>
       <w:r>
         <w:rPr>
           <w:lang w:val="en-US"/>
@@ -2505,8 +2549,8 @@
           <w:lang w:val="en-US"/>
         </w:rPr>
       </w:pPr>
-      <w:bookmarkStart w:id="15" w:name="_Toc415648243"/>
-      <w:bookmarkStart w:id="16" w:name="_Toc264805710"/>
+      <w:bookmarkStart w:id="15" w:name="_Toc264805710"/>
+      <w:bookmarkStart w:id="16" w:name="_Toc415648243"/>
       <w:r>
         <w:rPr>
           <w:lang w:val="en-US"/>
@@ -2527,46 +2571,51 @@
         <w:rPr>
           <w:lang w:val="en-US"/>
         </w:rPr>
-        <w:t xml:space="preserve">This document is valid as of </w:t>
-      </w:r>
-      <w:r>
-        <w:rPr>
-          <w:lang w:val="en-US"/>
-        </w:rPr>
-        <w:t>2025-04-05</w:t>
-      </w:r>
-      <w:r>
-        <w:rPr>
-          <w:lang w:val="en-US"/>
-        </w:rPr>
-        <w:t>.</w:t>
-      </w:r>
-    </w:p>
-    <w:p>
-      <w:pPr>
-        <w:pStyle w:val="Normal"/>
-        <w:rPr>
-          <w:lang w:val="en-US"/>
-        </w:rPr>
-      </w:pPr>
-      <w:r>
-        <w:rPr>
-          <w:lang w:val="en-US"/>
-        </w:rPr>
-        <w:t>The owner of this document is Ashu Savani , who must check and, if necessary, update the document at least once a year.</w:t>
-      </w:r>
-    </w:p>
-    <w:p>
-      <w:pPr>
-        <w:pStyle w:val="Normal"/>
-        <w:rPr>
-          <w:lang w:val="en-US"/>
-        </w:rPr>
-      </w:pPr>
-      <w:r>
-        <w:rPr>
-          <w:lang w:val="en-US"/>
-        </w:rPr>
+        <w:t>This document is valid as of 2025-04-05.</w:t>
+      </w:r>
+    </w:p>
+    <w:p>
+      <w:pPr>
+        <w:pStyle w:val="Normal"/>
+        <w:rPr>
+          <w:lang w:val="en-US"/>
+        </w:rPr>
+      </w:pPr>
+      <w:r>
+        <w:rPr>
+          <w:lang w:val="en-US"/>
+        </w:rPr>
+        <w:t xml:space="preserve">The owner of this document is Ashu Savani , who must check and, if necessary, update the document at least once a year. </w:t>
+      </w:r>
+      <w:r>
+        <w:rPr>
+          <w:lang w:val="en-US"/>
+        </w:rPr>
+        <w:t xml:space="preserve">[Exceptie(malware, cutremur)] </w:t>
+      </w:r>
+    </w:p>
+    <w:p>
+      <w:pPr>
+        <w:pStyle w:val="Normal"/>
+        <w:rPr>
+          <w:rFonts w:ascii="Calibra" w:hAnsi="Calibra"/>
+          <w:b/>
+          <w:bCs/>
+          <w:sz w:val="28"/>
+          <w:szCs w:val="28"/>
+          <w:lang w:val="en-US"/>
+        </w:rPr>
+      </w:pPr>
+      <w:r>
+        <w:rPr>
+          <w:rFonts w:ascii="Calibra" w:hAnsi="Calibra"/>
+          <w:b/>
+          <w:bCs/>
+          <w:sz w:val="28"/>
+          <w:szCs w:val="28"/>
+          <w:lang w:val="en-US"/>
+        </w:rPr>
+        <w:t>5.  Obiectivele[]</w:t>
       </w:r>
     </w:p>
     <w:p>
@@ -2709,15 +2758,15 @@
       <w:tblLook w:val="04a0" w:noHBand="0" w:noVBand="1" w:firstColumn="1" w:lastRow="0" w:lastColumn="0" w:firstRow="1"/>
     </w:tblPr>
     <w:tblGrid>
-      <w:gridCol w:w="3507"/>
-      <w:gridCol w:w="2130"/>
+      <w:gridCol w:w="3506"/>
+      <w:gridCol w:w="2131"/>
       <w:gridCol w:w="3685"/>
     </w:tblGrid>
     <w:tr>
       <w:trPr/>
       <w:tc>
         <w:tcPr>
-          <w:tcW w:w="3507" w:type="dxa"/>
+          <w:tcW w:w="3506" w:type="dxa"/>
           <w:tcBorders>
             <w:top w:val="single" w:sz="4" w:space="0" w:color="000000"/>
           </w:tcBorders>
@@ -2741,7 +2790,7 @@
       </w:tc>
       <w:tc>
         <w:tcPr>
-          <w:tcW w:w="2130" w:type="dxa"/>
+          <w:tcW w:w="2131" w:type="dxa"/>
           <w:tcBorders>
             <w:top w:val="single" w:sz="4" w:space="0" w:color="000000"/>
           </w:tcBorders>
@@ -2760,7 +2809,19 @@
             <w:rPr>
               <w:sz w:val="18"/>
             </w:rPr>
-            <w:t>Ver 0.2  from 2024-04-02</w:t>
+            <w:t>Ver 0.</w:t>
+          </w:r>
+          <w:r>
+            <w:rPr>
+              <w:sz w:val="18"/>
+            </w:rPr>
+            <w:t>4</w:t>
+          </w:r>
+          <w:r>
+            <w:rPr>
+              <w:sz w:val="18"/>
+            </w:rPr>
+            <w:t xml:space="preserve">  from 2024-04-02</w:t>
           </w:r>
         </w:p>
       </w:tc>
@@ -2814,7 +2875,7 @@
               <w:sz w:val="18"/>
               <w:b/>
             </w:rPr>
-            <w:t>2</w:t>
+            <w:t>4</w:t>
           </w:r>
           <w:r>
             <w:rPr>

</xml_diff>